<commit_message>
letra, tamaño y justifcado
</commit_message>
<xml_diff>
--- a/Documentos/Partes/Enfoques de sistemas.docx
+++ b/Documentos/Partes/Enfoques de sistemas.docx
@@ -4,13 +4,17 @@
   <w:body>
     <w:p>
       <w:pPr>
-        <w:rPr>
-          <w:sz w:val="24"/>
-          <w:szCs w:val="24"/>
-        </w:rPr>
-      </w:pPr>
-      <w:r>
-        <w:rPr>
+        <w:spacing w:line="480" w:lineRule="auto"/>
+        <w:jc w:val="both"/>
+        <w:rPr>
+          <w:rFonts w:ascii="Times New Roman" w:hAnsi="Times New Roman" w:cs="Times New Roman"/>
+          <w:sz w:val="24"/>
+          <w:szCs w:val="24"/>
+        </w:rPr>
+      </w:pPr>
+      <w:r>
+        <w:rPr>
+          <w:rFonts w:ascii="Times New Roman" w:hAnsi="Times New Roman" w:cs="Times New Roman"/>
           <w:noProof/>
           <w:sz w:val="24"/>
           <w:szCs w:val="24"/>
@@ -76,11 +80,9 @@
                             <w:r>
                               <w:t xml:space="preserve">, </w:t>
                             </w:r>
-                            <w:proofErr w:type="spellStart"/>
                             <w:r>
-                              <w:t>administracion</w:t>
+                              <w:t>administración</w:t>
                             </w:r>
-                            <w:proofErr w:type="spellEnd"/>
                             <w:r>
                               <w:t>.</w:t>
                             </w:r>
@@ -118,7 +120,7 @@
           </mc:Choice>
           <mc:Fallback>
             <w:pict>
-              <v:rect w14:anchorId="383FAD99" id="Rectángulo 11" o:spid="_x0000_s1026" style="position:absolute;margin-left:3.9pt;margin-top:428.9pt;width:427.15pt;height:95.3pt;z-index:251675648;visibility:visible;mso-wrap-style:square;mso-width-percent:0;mso-height-percent:0;mso-wrap-distance-left:9pt;mso-wrap-distance-top:0;mso-wrap-distance-right:9pt;mso-wrap-distance-bottom:0;mso-position-horizontal:absolute;mso-position-horizontal-relative:text;mso-position-vertical:absolute;mso-position-vertical-relative:text;mso-width-percent:0;mso-height-percent:0;mso-width-relative:margin;mso-height-relative:margin;v-text-anchor:middle" o:gfxdata="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" fillcolor="#5b9bd5 [3204]" strokecolor="#1f4d78 [1604]" strokeweight="1pt">
+              <v:rect w14:anchorId="383FAD99" id="Rectángulo 11" o:spid="_x0000_s1026" style="position:absolute;left:0;text-align:left;margin-left:3.9pt;margin-top:428.9pt;width:427.15pt;height:95.3pt;z-index:251675648;visibility:visible;mso-wrap-style:square;mso-width-percent:0;mso-height-percent:0;mso-wrap-distance-left:9pt;mso-wrap-distance-top:0;mso-wrap-distance-right:9pt;mso-wrap-distance-bottom:0;mso-position-horizontal:absolute;mso-position-horizontal-relative:text;mso-position-vertical:absolute;mso-position-vertical-relative:text;mso-width-percent:0;mso-height-percent:0;mso-width-relative:margin;mso-height-relative:margin;v-text-anchor:middle" o:gfxdata="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" fillcolor="#5b9bd5 [3204]" strokecolor="#1f4d78 [1604]" strokeweight="1pt">
                 <v:textbox>
                   <w:txbxContent>
                     <w:p>
@@ -134,11 +136,9 @@
                       <w:r>
                         <w:t xml:space="preserve">, </w:t>
                       </w:r>
-                      <w:proofErr w:type="spellStart"/>
                       <w:r>
-                        <w:t>administracion</w:t>
+                        <w:t>administración</w:t>
                       </w:r>
-                      <w:proofErr w:type="spellEnd"/>
                       <w:r>
                         <w:t>.</w:t>
                       </w:r>
@@ -163,6 +163,7 @@
       </w:r>
       <w:r>
         <w:rPr>
+          <w:rFonts w:ascii="Times New Roman" w:hAnsi="Times New Roman" w:cs="Times New Roman"/>
           <w:noProof/>
           <w:sz w:val="24"/>
           <w:szCs w:val="24"/>
@@ -376,6 +377,7 @@
       </w:r>
       <w:r>
         <w:rPr>
+          <w:rFonts w:ascii="Times New Roman" w:hAnsi="Times New Roman" w:cs="Times New Roman"/>
           <w:noProof/>
           <w:sz w:val="24"/>
           <w:szCs w:val="24"/>
@@ -637,6 +639,7 @@
       </w:r>
       <w:r>
         <w:rPr>
+          <w:rFonts w:ascii="Times New Roman" w:hAnsi="Times New Roman" w:cs="Times New Roman"/>
           <w:noProof/>
           <w:sz w:val="24"/>
           <w:szCs w:val="24"/>
@@ -876,6 +879,7 @@
       </w:r>
       <w:r>
         <w:rPr>
+          <w:rFonts w:ascii="Times New Roman" w:hAnsi="Times New Roman" w:cs="Times New Roman"/>
           <w:noProof/>
           <w:sz w:val="24"/>
           <w:szCs w:val="24"/>
@@ -1001,6 +1005,7 @@
       </w:r>
       <w:r>
         <w:rPr>
+          <w:rFonts w:ascii="Times New Roman" w:hAnsi="Times New Roman" w:cs="Times New Roman"/>
           <w:noProof/>
           <w:sz w:val="24"/>
           <w:szCs w:val="24"/>
@@ -1110,6 +1115,7 @@
       </w:r>
       <w:r>
         <w:rPr>
+          <w:rFonts w:ascii="Times New Roman" w:hAnsi="Times New Roman" w:cs="Times New Roman"/>
           <w:noProof/>
           <w:sz w:val="24"/>
           <w:szCs w:val="24"/>
@@ -1243,6 +1249,7 @@
       </w:r>
       <w:r>
         <w:rPr>
+          <w:rFonts w:ascii="Times New Roman" w:hAnsi="Times New Roman" w:cs="Times New Roman"/>
           <w:noProof/>
           <w:sz w:val="24"/>
           <w:szCs w:val="24"/>
@@ -1372,6 +1379,7 @@
       </w:r>
       <w:r>
         <w:rPr>
+          <w:rFonts w:ascii="Times New Roman" w:hAnsi="Times New Roman" w:cs="Times New Roman"/>
           <w:noProof/>
           <w:sz w:val="24"/>
           <w:szCs w:val="24"/>
@@ -1381,8 +1389,8 @@
           <mc:Choice Requires="wps">
             <w:drawing>
               <wp:inline distT="0" distB="0" distL="0" distR="0">
-                <wp:extent cx="5547946" cy="7288306"/>
-                <wp:effectExtent l="0" t="0" r="15240" b="27305"/>
+                <wp:extent cx="5547946" cy="6734175"/>
+                <wp:effectExtent l="0" t="0" r="15240" b="28575"/>
                 <wp:docPr id="217" name="Cuadro de texto 2"/>
                 <wp:cNvGraphicFramePr>
                   <a:graphicFrameLocks xmlns:a="http://schemas.openxmlformats.org/drawingml/2006/main"/>
@@ -1396,7 +1404,7 @@
                       <wps:spPr bwMode="auto">
                         <a:xfrm>
                           <a:off x="0" y="0"/>
-                          <a:ext cx="5547946" cy="7288306"/>
+                          <a:ext cx="5547946" cy="6734175"/>
                         </a:xfrm>
                         <a:prstGeom prst="rect">
                           <a:avLst/>
@@ -1440,7 +1448,7 @@
                 <v:stroke joinstyle="miter"/>
                 <v:path gradientshapeok="t" o:connecttype="rect"/>
               </v:shapetype>
-              <v:shape id="Cuadro de texto 2" o:spid="_x0000_s1034" type="#_x0000_t202" style="width:436.85pt;height:573.9pt;visibility:visible;mso-wrap-style:square;mso-left-percent:-10001;mso-top-percent:-10001;mso-position-horizontal:absolute;mso-position-horizontal-relative:char;mso-position-vertical:absolute;mso-position-vertical-relative:line;mso-left-percent:-10001;mso-top-percent:-10001;v-text-anchor:top" o:gfxdata="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">
+              <v:shape id="Cuadro de texto 2" o:spid="_x0000_s1034" type="#_x0000_t202" style="width:436.85pt;height:530.25pt;visibility:visible;mso-wrap-style:square;mso-left-percent:-10001;mso-top-percent:-10001;mso-position-horizontal:absolute;mso-position-horizontal-relative:char;mso-position-vertical:absolute;mso-position-vertical-relative:line;mso-left-percent:-10001;mso-top-percent:-10001;v-text-anchor:top" o:gfxdata="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">
                 <v:textbox>
                   <w:txbxContent>
                     <w:p>
@@ -1461,120 +1469,455 @@
       </w:r>
     </w:p>
     <w:p>
-      <w:r>
+      <w:pPr>
+        <w:spacing w:line="480" w:lineRule="auto"/>
+        <w:jc w:val="both"/>
+        <w:rPr>
+          <w:rFonts w:ascii="Times New Roman" w:hAnsi="Times New Roman" w:cs="Times New Roman"/>
+          <w:sz w:val="24"/>
+          <w:szCs w:val="24"/>
+        </w:rPr>
+      </w:pPr>
+      <w:r>
+        <w:rPr>
+          <w:rFonts w:ascii="Times New Roman" w:hAnsi="Times New Roman" w:cs="Times New Roman"/>
+          <w:sz w:val="24"/>
+          <w:szCs w:val="24"/>
+        </w:rPr>
         <w:t xml:space="preserve">Recepción: </w:t>
       </w:r>
     </w:p>
     <w:p>
-      <w:r>
+      <w:pPr>
+        <w:spacing w:line="480" w:lineRule="auto"/>
+        <w:jc w:val="both"/>
+        <w:rPr>
+          <w:rFonts w:ascii="Times New Roman" w:hAnsi="Times New Roman" w:cs="Times New Roman"/>
+          <w:sz w:val="24"/>
+          <w:szCs w:val="24"/>
+        </w:rPr>
+      </w:pPr>
+      <w:r>
+        <w:rPr>
+          <w:rFonts w:ascii="Times New Roman" w:hAnsi="Times New Roman" w:cs="Times New Roman"/>
+          <w:sz w:val="24"/>
+          <w:szCs w:val="24"/>
+        </w:rPr>
         <w:t>Entradas</w:t>
       </w:r>
     </w:p>
     <w:p>
-      <w:r>
+      <w:pPr>
+        <w:spacing w:line="480" w:lineRule="auto"/>
+        <w:jc w:val="both"/>
+        <w:rPr>
+          <w:rFonts w:ascii="Times New Roman" w:hAnsi="Times New Roman" w:cs="Times New Roman"/>
+          <w:sz w:val="24"/>
+          <w:szCs w:val="24"/>
+        </w:rPr>
+      </w:pPr>
+      <w:r>
+        <w:rPr>
+          <w:rFonts w:ascii="Times New Roman" w:hAnsi="Times New Roman" w:cs="Times New Roman"/>
+          <w:sz w:val="24"/>
+          <w:szCs w:val="24"/>
+        </w:rPr>
         <w:lastRenderedPageBreak/>
         <w:t>Solicitud de exámenes clínicos y ultrasonografías: La población llega a solicitar la realización de exámenes clínicos generales y de especialidades, así como ultrasonografías; las solicitudes de estos pueden ser a petición de los médicos de la institución o de pacientes externos a la institución.</w:t>
       </w:r>
     </w:p>
     <w:p>
-      <w:r>
-        <w:t>Solicitud de consulta médica</w:t>
-      </w:r>
-      <w:r>
-        <w:t>: La población llega a solicitar una consulta médica y esta, si el doctor está de turno se realiza, sino se programa para posteriores fechas.</w:t>
-      </w:r>
-    </w:p>
-    <w:p>
-      <w:r>
+      <w:pPr>
+        <w:spacing w:line="480" w:lineRule="auto"/>
+        <w:jc w:val="both"/>
+        <w:rPr>
+          <w:rFonts w:ascii="Times New Roman" w:hAnsi="Times New Roman" w:cs="Times New Roman"/>
+          <w:sz w:val="24"/>
+          <w:szCs w:val="24"/>
+        </w:rPr>
+      </w:pPr>
+      <w:r>
+        <w:rPr>
+          <w:rFonts w:ascii="Times New Roman" w:hAnsi="Times New Roman" w:cs="Times New Roman"/>
+          <w:sz w:val="24"/>
+          <w:szCs w:val="24"/>
+        </w:rPr>
+        <w:t>Solicitud de consulta médica: La población llega a solicitar una consulta médica y esta, si el doctor está de turno se realiza, sino se programa para posteriores fechas.</w:t>
+      </w:r>
+    </w:p>
+    <w:p>
+      <w:pPr>
+        <w:spacing w:line="480" w:lineRule="auto"/>
+        <w:jc w:val="both"/>
+        <w:rPr>
+          <w:rFonts w:ascii="Times New Roman" w:hAnsi="Times New Roman" w:cs="Times New Roman"/>
+          <w:sz w:val="24"/>
+          <w:szCs w:val="24"/>
+        </w:rPr>
+      </w:pPr>
+      <w:r>
+        <w:rPr>
+          <w:rFonts w:ascii="Times New Roman" w:hAnsi="Times New Roman" w:cs="Times New Roman"/>
+          <w:sz w:val="24"/>
+          <w:szCs w:val="24"/>
+        </w:rPr>
         <w:t>Solicitud información médica: Las personas llegan a la institución esta sea el hospital o en la clínica a pedir información sobre los servicios que necesitan saber.</w:t>
       </w:r>
     </w:p>
     <w:p>
-      <w:r>
+      <w:pPr>
+        <w:spacing w:line="480" w:lineRule="auto"/>
+        <w:jc w:val="both"/>
+        <w:rPr>
+          <w:rFonts w:ascii="Times New Roman" w:hAnsi="Times New Roman" w:cs="Times New Roman"/>
+          <w:sz w:val="24"/>
+          <w:szCs w:val="24"/>
+        </w:rPr>
+      </w:pPr>
+      <w:r>
+        <w:rPr>
+          <w:rFonts w:ascii="Times New Roman" w:hAnsi="Times New Roman" w:cs="Times New Roman"/>
+          <w:sz w:val="24"/>
+          <w:szCs w:val="24"/>
+        </w:rPr>
         <w:t>Datos personales de pacientes: Recepción se encarga de recibir los datos del paciente que se realizará exámenes clínicos, ultrasonografías o para citas médicas.</w:t>
       </w:r>
     </w:p>
     <w:p>
-      <w:r>
+      <w:pPr>
+        <w:spacing w:line="480" w:lineRule="auto"/>
+        <w:jc w:val="both"/>
+        <w:rPr>
+          <w:rFonts w:ascii="Times New Roman" w:hAnsi="Times New Roman" w:cs="Times New Roman"/>
+          <w:sz w:val="24"/>
+          <w:szCs w:val="24"/>
+        </w:rPr>
+      </w:pPr>
+      <w:r>
+        <w:rPr>
+          <w:rFonts w:ascii="Times New Roman" w:hAnsi="Times New Roman" w:cs="Times New Roman"/>
+          <w:sz w:val="24"/>
+          <w:szCs w:val="24"/>
+        </w:rPr>
         <w:t>Pagos de servicios: Recepción se encarga de recibir el dinero de los clientes en concepto de pago por servicios recibidos.</w:t>
       </w:r>
     </w:p>
     <w:p>
-      <w:r>
+      <w:pPr>
+        <w:spacing w:line="480" w:lineRule="auto"/>
+        <w:jc w:val="both"/>
+        <w:rPr>
+          <w:rFonts w:ascii="Times New Roman" w:hAnsi="Times New Roman" w:cs="Times New Roman"/>
+          <w:sz w:val="24"/>
+          <w:szCs w:val="24"/>
+        </w:rPr>
+      </w:pPr>
+      <w:r>
+        <w:rPr>
+          <w:rFonts w:ascii="Times New Roman" w:hAnsi="Times New Roman" w:cs="Times New Roman"/>
+          <w:sz w:val="24"/>
+          <w:szCs w:val="24"/>
+        </w:rPr>
         <w:t>Solicitud de insumos de botiquín hospitalario: Recepción lleva el control del botiquín hospitalario y esta recibe las solicitudes de insumos para cirugías, para curaciones y hospitalizaciones de pacientes.</w:t>
       </w:r>
     </w:p>
-    <w:p/>
-    <w:p>
-      <w:r>
+    <w:p>
+      <w:pPr>
+        <w:spacing w:line="480" w:lineRule="auto"/>
+        <w:jc w:val="both"/>
+        <w:rPr>
+          <w:rFonts w:ascii="Times New Roman" w:hAnsi="Times New Roman" w:cs="Times New Roman"/>
+          <w:sz w:val="24"/>
+          <w:szCs w:val="24"/>
+        </w:rPr>
+      </w:pPr>
+    </w:p>
+    <w:p>
+      <w:pPr>
+        <w:spacing w:line="480" w:lineRule="auto"/>
+        <w:jc w:val="both"/>
+        <w:rPr>
+          <w:rFonts w:ascii="Times New Roman" w:hAnsi="Times New Roman" w:cs="Times New Roman"/>
+          <w:sz w:val="24"/>
+          <w:szCs w:val="24"/>
+        </w:rPr>
+      </w:pPr>
+      <w:r>
+        <w:rPr>
+          <w:rFonts w:ascii="Times New Roman" w:hAnsi="Times New Roman" w:cs="Times New Roman"/>
+          <w:sz w:val="24"/>
+          <w:szCs w:val="24"/>
+        </w:rPr>
         <w:t>Procesos</w:t>
       </w:r>
     </w:p>
     <w:p>
-      <w:r>
+      <w:pPr>
+        <w:spacing w:line="480" w:lineRule="auto"/>
+        <w:jc w:val="both"/>
+        <w:rPr>
+          <w:rFonts w:ascii="Times New Roman" w:hAnsi="Times New Roman" w:cs="Times New Roman"/>
+          <w:sz w:val="24"/>
+          <w:szCs w:val="24"/>
+        </w:rPr>
+      </w:pPr>
+      <w:r>
+        <w:rPr>
+          <w:rFonts w:ascii="Times New Roman" w:hAnsi="Times New Roman" w:cs="Times New Roman"/>
+          <w:sz w:val="24"/>
+          <w:szCs w:val="24"/>
+        </w:rPr>
         <w:t>Cobro de exámenes clínicos y ultrasonografías: Se realiza el proceso de cobro, ingresando el monto al sistema Mónica y esta realiza la factura lista para imprimir.</w:t>
       </w:r>
     </w:p>
     <w:p>
-      <w:r>
+      <w:pPr>
+        <w:spacing w:line="480" w:lineRule="auto"/>
+        <w:jc w:val="both"/>
+        <w:rPr>
+          <w:rFonts w:ascii="Times New Roman" w:hAnsi="Times New Roman" w:cs="Times New Roman"/>
+          <w:sz w:val="24"/>
+          <w:szCs w:val="24"/>
+        </w:rPr>
+      </w:pPr>
+      <w:r>
+        <w:rPr>
+          <w:rFonts w:ascii="Times New Roman" w:hAnsi="Times New Roman" w:cs="Times New Roman"/>
+          <w:sz w:val="24"/>
+          <w:szCs w:val="24"/>
+        </w:rPr>
         <w:t>Verificación de horarios de empleados: Se controla el horario de los médicos, para la programación de citas a futuro.</w:t>
       </w:r>
     </w:p>
     <w:p>
-      <w:r>
+      <w:pPr>
+        <w:spacing w:line="480" w:lineRule="auto"/>
+        <w:jc w:val="both"/>
+        <w:rPr>
+          <w:rFonts w:ascii="Times New Roman" w:hAnsi="Times New Roman" w:cs="Times New Roman"/>
+          <w:sz w:val="24"/>
+          <w:szCs w:val="24"/>
+        </w:rPr>
+      </w:pPr>
+      <w:r>
+        <w:rPr>
+          <w:rFonts w:ascii="Times New Roman" w:hAnsi="Times New Roman" w:cs="Times New Roman"/>
+          <w:sz w:val="24"/>
+          <w:szCs w:val="24"/>
+        </w:rPr>
+        <w:lastRenderedPageBreak/>
         <w:t>Llenado de datos del paciente: Se llena el expediente del paciente para la cita médica; para la realización de exámenes.</w:t>
       </w:r>
     </w:p>
     <w:p>
-      <w:r>
+      <w:pPr>
+        <w:spacing w:line="480" w:lineRule="auto"/>
+        <w:jc w:val="both"/>
+        <w:rPr>
+          <w:rFonts w:ascii="Times New Roman" w:hAnsi="Times New Roman" w:cs="Times New Roman"/>
+          <w:sz w:val="24"/>
+          <w:szCs w:val="24"/>
+        </w:rPr>
+      </w:pPr>
+      <w:r>
+        <w:rPr>
+          <w:rFonts w:ascii="Times New Roman" w:hAnsi="Times New Roman" w:cs="Times New Roman"/>
+          <w:sz w:val="24"/>
+          <w:szCs w:val="24"/>
+        </w:rPr>
         <w:t>Control de clientes: Se archiva la información y se guarda en físico para próximas citas.</w:t>
       </w:r>
     </w:p>
     <w:p>
-      <w:r>
+      <w:pPr>
+        <w:spacing w:line="480" w:lineRule="auto"/>
+        <w:jc w:val="both"/>
+        <w:rPr>
+          <w:rFonts w:ascii="Times New Roman" w:hAnsi="Times New Roman" w:cs="Times New Roman"/>
+          <w:sz w:val="24"/>
+          <w:szCs w:val="24"/>
+        </w:rPr>
+      </w:pPr>
+      <w:r>
+        <w:rPr>
+          <w:rFonts w:ascii="Times New Roman" w:hAnsi="Times New Roman" w:cs="Times New Roman"/>
+          <w:sz w:val="24"/>
+          <w:szCs w:val="24"/>
+        </w:rPr>
         <w:t>Inventariar botiquín hospitalario: Se registra los insumos del botiquín, entradas y salidas.</w:t>
       </w:r>
     </w:p>
     <w:p>
-      <w:r>
+      <w:pPr>
+        <w:spacing w:line="480" w:lineRule="auto"/>
+        <w:jc w:val="both"/>
+        <w:rPr>
+          <w:rFonts w:ascii="Times New Roman" w:hAnsi="Times New Roman" w:cs="Times New Roman"/>
+          <w:sz w:val="24"/>
+          <w:szCs w:val="24"/>
+        </w:rPr>
+      </w:pPr>
+      <w:r>
+        <w:rPr>
+          <w:rFonts w:ascii="Times New Roman" w:hAnsi="Times New Roman" w:cs="Times New Roman"/>
+          <w:sz w:val="24"/>
+          <w:szCs w:val="24"/>
+        </w:rPr>
         <w:t>Reserva de quirófano: Recepción se encara de reservar el quirófano para doctores externos que así lo soliciten al gerente de la institución.</w:t>
       </w:r>
     </w:p>
-    <w:p/>
-    <w:p>
-      <w:r>
+    <w:p>
+      <w:pPr>
+        <w:spacing w:line="480" w:lineRule="auto"/>
+        <w:jc w:val="both"/>
+        <w:rPr>
+          <w:rFonts w:ascii="Times New Roman" w:hAnsi="Times New Roman" w:cs="Times New Roman"/>
+          <w:sz w:val="24"/>
+          <w:szCs w:val="24"/>
+        </w:rPr>
+      </w:pPr>
+    </w:p>
+    <w:p>
+      <w:pPr>
+        <w:spacing w:line="480" w:lineRule="auto"/>
+        <w:jc w:val="both"/>
+        <w:rPr>
+          <w:rFonts w:ascii="Times New Roman" w:hAnsi="Times New Roman" w:cs="Times New Roman"/>
+          <w:sz w:val="24"/>
+          <w:szCs w:val="24"/>
+        </w:rPr>
+      </w:pPr>
+      <w:r>
+        <w:rPr>
+          <w:rFonts w:ascii="Times New Roman" w:hAnsi="Times New Roman" w:cs="Times New Roman"/>
+          <w:sz w:val="24"/>
+          <w:szCs w:val="24"/>
+        </w:rPr>
         <w:t xml:space="preserve">Salidas: </w:t>
       </w:r>
     </w:p>
     <w:p>
-      <w:r>
+      <w:pPr>
+        <w:spacing w:line="480" w:lineRule="auto"/>
+        <w:jc w:val="both"/>
+        <w:rPr>
+          <w:rFonts w:ascii="Times New Roman" w:hAnsi="Times New Roman" w:cs="Times New Roman"/>
+          <w:sz w:val="24"/>
+          <w:szCs w:val="24"/>
+        </w:rPr>
+      </w:pPr>
+      <w:r>
+        <w:rPr>
+          <w:rFonts w:ascii="Times New Roman" w:hAnsi="Times New Roman" w:cs="Times New Roman"/>
+          <w:sz w:val="24"/>
+          <w:szCs w:val="24"/>
+        </w:rPr>
         <w:t>Emisión de facturas: Al realizarse el pago y cobro de los servicios se imprime la factura que genera el sistema Mónica.</w:t>
       </w:r>
     </w:p>
     <w:p>
-      <w:r>
+      <w:pPr>
+        <w:spacing w:line="480" w:lineRule="auto"/>
+        <w:jc w:val="both"/>
+        <w:rPr>
+          <w:rFonts w:ascii="Times New Roman" w:hAnsi="Times New Roman" w:cs="Times New Roman"/>
+          <w:sz w:val="24"/>
+          <w:szCs w:val="24"/>
+        </w:rPr>
+      </w:pPr>
+      <w:r>
+        <w:rPr>
+          <w:rFonts w:ascii="Times New Roman" w:hAnsi="Times New Roman" w:cs="Times New Roman"/>
+          <w:sz w:val="24"/>
+          <w:szCs w:val="24"/>
+        </w:rPr>
         <w:t>Entrega de resultados clínicos: Laboratorio clínico al realizar los exámenes, refiere los resultados a recepción para que sean digitados y estos sean entregados al paciente.</w:t>
       </w:r>
     </w:p>
     <w:p>
-      <w:r>
+      <w:pPr>
+        <w:spacing w:line="480" w:lineRule="auto"/>
+        <w:jc w:val="both"/>
+        <w:rPr>
+          <w:rFonts w:ascii="Times New Roman" w:hAnsi="Times New Roman" w:cs="Times New Roman"/>
+          <w:sz w:val="24"/>
+          <w:szCs w:val="24"/>
+        </w:rPr>
+      </w:pPr>
+      <w:r>
+        <w:rPr>
+          <w:rFonts w:ascii="Times New Roman" w:hAnsi="Times New Roman" w:cs="Times New Roman"/>
+          <w:sz w:val="24"/>
+          <w:szCs w:val="24"/>
+        </w:rPr>
         <w:t>Expediente de paciente: Se registra y se almacena el expediente para próximas citas.</w:t>
       </w:r>
     </w:p>
     <w:p>
-      <w:r>
-        <w:lastRenderedPageBreak/>
+      <w:pPr>
+        <w:spacing w:line="480" w:lineRule="auto"/>
+        <w:jc w:val="both"/>
+        <w:rPr>
+          <w:rFonts w:ascii="Times New Roman" w:hAnsi="Times New Roman" w:cs="Times New Roman"/>
+          <w:sz w:val="24"/>
+          <w:szCs w:val="24"/>
+        </w:rPr>
+      </w:pPr>
+      <w:r>
+        <w:rPr>
+          <w:rFonts w:ascii="Times New Roman" w:hAnsi="Times New Roman" w:cs="Times New Roman"/>
+          <w:sz w:val="24"/>
+          <w:szCs w:val="24"/>
+        </w:rPr>
         <w:t>Requisición de botiquín hospitalario: Abastecen con suministro de la farmacia el botiquín hospitalario.</w:t>
       </w:r>
     </w:p>
     <w:p>
-      <w:r>
+      <w:pPr>
+        <w:spacing w:line="480" w:lineRule="auto"/>
+        <w:jc w:val="both"/>
+        <w:rPr>
+          <w:rFonts w:ascii="Times New Roman" w:hAnsi="Times New Roman" w:cs="Times New Roman"/>
+          <w:sz w:val="24"/>
+          <w:szCs w:val="24"/>
+        </w:rPr>
+      </w:pPr>
+      <w:r>
+        <w:rPr>
+          <w:rFonts w:ascii="Times New Roman" w:hAnsi="Times New Roman" w:cs="Times New Roman"/>
+          <w:sz w:val="24"/>
+          <w:szCs w:val="24"/>
+        </w:rPr>
         <w:t>Programación de citas: Se programan las citas para una fecha futura con el médico solicitado.</w:t>
       </w:r>
     </w:p>
-    <w:p/>
-    <w:p>
-      <w:r>
+    <w:p>
+      <w:pPr>
+        <w:spacing w:line="480" w:lineRule="auto"/>
+        <w:jc w:val="both"/>
+        <w:rPr>
+          <w:rFonts w:ascii="Times New Roman" w:hAnsi="Times New Roman" w:cs="Times New Roman"/>
+          <w:sz w:val="24"/>
+          <w:szCs w:val="24"/>
+        </w:rPr>
+      </w:pPr>
+    </w:p>
+    <w:p>
+      <w:pPr>
+        <w:spacing w:line="480" w:lineRule="auto"/>
+        <w:jc w:val="both"/>
+        <w:rPr>
+          <w:rFonts w:ascii="Times New Roman" w:hAnsi="Times New Roman" w:cs="Times New Roman"/>
+          <w:sz w:val="24"/>
+          <w:szCs w:val="24"/>
+        </w:rPr>
+      </w:pPr>
+      <w:r>
+        <w:rPr>
+          <w:rFonts w:ascii="Times New Roman" w:hAnsi="Times New Roman" w:cs="Times New Roman"/>
+          <w:sz w:val="24"/>
+          <w:szCs w:val="24"/>
+        </w:rPr>
         <w:t xml:space="preserve">Medio Ambiente: </w:t>
       </w:r>
     </w:p>
@@ -1585,8 +1928,20 @@
           <w:ilvl w:val="0"/>
           <w:numId w:val="8"/>
         </w:numPr>
-      </w:pPr>
-      <w:r>
+        <w:spacing w:line="480" w:lineRule="auto"/>
+        <w:jc w:val="both"/>
+        <w:rPr>
+          <w:rFonts w:ascii="Times New Roman" w:hAnsi="Times New Roman" w:cs="Times New Roman"/>
+          <w:sz w:val="24"/>
+          <w:szCs w:val="24"/>
+        </w:rPr>
+      </w:pPr>
+      <w:r>
+        <w:rPr>
+          <w:rFonts w:ascii="Times New Roman" w:hAnsi="Times New Roman" w:cs="Times New Roman"/>
+          <w:sz w:val="24"/>
+          <w:szCs w:val="24"/>
+        </w:rPr>
         <w:t>Población general:  La cual puede llegar a solicitar los servicios de la institución.</w:t>
       </w:r>
     </w:p>
@@ -1597,9 +1952,31 @@
           <w:ilvl w:val="0"/>
           <w:numId w:val="8"/>
         </w:numPr>
-      </w:pPr>
-      <w:r>
-        <w:t>Proveedores: Estos se encargan de suministrar de insumos a la institución.</w:t>
+        <w:spacing w:line="480" w:lineRule="auto"/>
+        <w:jc w:val="both"/>
+        <w:rPr>
+          <w:rFonts w:ascii="Times New Roman" w:hAnsi="Times New Roman" w:cs="Times New Roman"/>
+          <w:sz w:val="24"/>
+          <w:szCs w:val="24"/>
+        </w:rPr>
+      </w:pPr>
+      <w:r>
+        <w:rPr>
+          <w:rFonts w:ascii="Times New Roman" w:hAnsi="Times New Roman" w:cs="Times New Roman"/>
+          <w:sz w:val="24"/>
+          <w:szCs w:val="24"/>
+        </w:rPr>
+        <w:t>Proveedores: Estos se encargan de suministrar de insumos a la i</w:t>
+      </w:r>
+      <w:bookmarkStart w:id="0" w:name="_GoBack"/>
+      <w:bookmarkEnd w:id="0"/>
+      <w:r>
+        <w:rPr>
+          <w:rFonts w:ascii="Times New Roman" w:hAnsi="Times New Roman" w:cs="Times New Roman"/>
+          <w:sz w:val="24"/>
+          <w:szCs w:val="24"/>
+        </w:rPr>
+        <w:t>nstitución.</w:t>
       </w:r>
     </w:p>
     <w:p>
@@ -1609,13 +1986,40 @@
           <w:ilvl w:val="0"/>
           <w:numId w:val="8"/>
         </w:numPr>
-      </w:pPr>
-      <w:r>
+        <w:spacing w:line="480" w:lineRule="auto"/>
+        <w:jc w:val="both"/>
+        <w:rPr>
+          <w:rFonts w:ascii="Times New Roman" w:hAnsi="Times New Roman" w:cs="Times New Roman"/>
+          <w:sz w:val="24"/>
+          <w:szCs w:val="24"/>
+        </w:rPr>
+      </w:pPr>
+      <w:r>
+        <w:rPr>
+          <w:rFonts w:ascii="Times New Roman" w:hAnsi="Times New Roman" w:cs="Times New Roman"/>
+          <w:sz w:val="24"/>
+          <w:szCs w:val="24"/>
+        </w:rPr>
+        <w:lastRenderedPageBreak/>
         <w:t>Administración: esta se encarga de la contabilidad por lo que necesita la información de recepción.</w:t>
       </w:r>
     </w:p>
     <w:p>
-      <w:r>
+      <w:pPr>
+        <w:spacing w:line="480" w:lineRule="auto"/>
+        <w:jc w:val="both"/>
+        <w:rPr>
+          <w:rFonts w:ascii="Times New Roman" w:hAnsi="Times New Roman" w:cs="Times New Roman"/>
+          <w:sz w:val="24"/>
+          <w:szCs w:val="24"/>
+        </w:rPr>
+      </w:pPr>
+      <w:r>
+        <w:rPr>
+          <w:rFonts w:ascii="Times New Roman" w:hAnsi="Times New Roman" w:cs="Times New Roman"/>
+          <w:sz w:val="24"/>
+          <w:szCs w:val="24"/>
+        </w:rPr>
         <w:t>Fronteras:</w:t>
       </w:r>
     </w:p>
@@ -1626,8 +2030,20 @@
           <w:ilvl w:val="0"/>
           <w:numId w:val="9"/>
         </w:numPr>
-      </w:pPr>
-      <w:r>
+        <w:spacing w:line="480" w:lineRule="auto"/>
+        <w:jc w:val="both"/>
+        <w:rPr>
+          <w:rFonts w:ascii="Times New Roman" w:hAnsi="Times New Roman" w:cs="Times New Roman"/>
+          <w:sz w:val="24"/>
+          <w:szCs w:val="24"/>
+        </w:rPr>
+      </w:pPr>
+      <w:r>
+        <w:rPr>
+          <w:rFonts w:ascii="Times New Roman" w:hAnsi="Times New Roman" w:cs="Times New Roman"/>
+          <w:sz w:val="24"/>
+          <w:szCs w:val="24"/>
+        </w:rPr>
         <w:t>Doctores: Estos tienen el horario por el cual son regidas las citas que recepción planifica a los pacientes.</w:t>
       </w:r>
     </w:p>
@@ -1638,8 +2054,20 @@
           <w:ilvl w:val="0"/>
           <w:numId w:val="9"/>
         </w:numPr>
-      </w:pPr>
-      <w:r>
+        <w:spacing w:line="480" w:lineRule="auto"/>
+        <w:jc w:val="both"/>
+        <w:rPr>
+          <w:rFonts w:ascii="Times New Roman" w:hAnsi="Times New Roman" w:cs="Times New Roman"/>
+          <w:sz w:val="24"/>
+          <w:szCs w:val="24"/>
+        </w:rPr>
+      </w:pPr>
+      <w:r>
+        <w:rPr>
+          <w:rFonts w:ascii="Times New Roman" w:hAnsi="Times New Roman" w:cs="Times New Roman"/>
+          <w:sz w:val="24"/>
+          <w:szCs w:val="24"/>
+        </w:rPr>
         <w:t>Laboratorio Clínico: recibe de recepción las solicitudes de exámenes a realizar a pacientes.</w:t>
       </w:r>
     </w:p>
@@ -1650,28 +2078,47 @@
           <w:ilvl w:val="0"/>
           <w:numId w:val="9"/>
         </w:numPr>
-      </w:pPr>
-      <w:r>
+        <w:spacing w:line="480" w:lineRule="auto"/>
+        <w:jc w:val="both"/>
+        <w:rPr>
+          <w:rFonts w:ascii="Times New Roman" w:hAnsi="Times New Roman" w:cs="Times New Roman"/>
+          <w:sz w:val="24"/>
+          <w:szCs w:val="24"/>
+        </w:rPr>
+      </w:pPr>
+      <w:r>
+        <w:rPr>
+          <w:rFonts w:ascii="Times New Roman" w:hAnsi="Times New Roman" w:cs="Times New Roman"/>
+          <w:sz w:val="24"/>
+          <w:szCs w:val="24"/>
+        </w:rPr>
         <w:t>Pacientes: a los cuales se le prestan los servicios.</w:t>
       </w:r>
     </w:p>
     <w:p>
       <w:pPr>
-        <w:rPr>
-          <w:sz w:val="24"/>
-          <w:szCs w:val="24"/>
-        </w:rPr>
-      </w:pPr>
-    </w:p>
-    <w:p>
-      <w:pPr>
-        <w:rPr>
-          <w:sz w:val="24"/>
-          <w:szCs w:val="24"/>
-        </w:rPr>
-      </w:pPr>
-      <w:r>
-        <w:rPr>
+        <w:spacing w:line="480" w:lineRule="auto"/>
+        <w:jc w:val="both"/>
+        <w:rPr>
+          <w:rFonts w:ascii="Times New Roman" w:hAnsi="Times New Roman" w:cs="Times New Roman"/>
+          <w:sz w:val="24"/>
+          <w:szCs w:val="24"/>
+        </w:rPr>
+      </w:pPr>
+    </w:p>
+    <w:p>
+      <w:pPr>
+        <w:spacing w:line="480" w:lineRule="auto"/>
+        <w:jc w:val="both"/>
+        <w:rPr>
+          <w:rFonts w:ascii="Times New Roman" w:hAnsi="Times New Roman" w:cs="Times New Roman"/>
+          <w:sz w:val="24"/>
+          <w:szCs w:val="24"/>
+        </w:rPr>
+      </w:pPr>
+      <w:r>
+        <w:rPr>
+          <w:rFonts w:ascii="Times New Roman" w:hAnsi="Times New Roman" w:cs="Times New Roman"/>
           <w:noProof/>
           <w:sz w:val="24"/>
           <w:szCs w:val="24"/>
@@ -1776,6 +2223,7 @@
       </w:r>
       <w:r>
         <w:rPr>
+          <w:rFonts w:ascii="Times New Roman" w:hAnsi="Times New Roman" w:cs="Times New Roman"/>
           <w:noProof/>
           <w:sz w:val="24"/>
           <w:szCs w:val="24"/>
@@ -1938,6 +2386,7 @@
       </w:r>
       <w:r>
         <w:rPr>
+          <w:rFonts w:ascii="Times New Roman" w:hAnsi="Times New Roman" w:cs="Times New Roman"/>
           <w:noProof/>
           <w:sz w:val="24"/>
           <w:szCs w:val="24"/>
@@ -2052,6 +2501,7 @@
       </w:r>
       <w:r>
         <w:rPr>
+          <w:rFonts w:ascii="Times New Roman" w:hAnsi="Times New Roman" w:cs="Times New Roman"/>
           <w:noProof/>
           <w:sz w:val="24"/>
           <w:szCs w:val="24"/>
@@ -2192,6 +2642,7 @@
       </w:r>
       <w:r>
         <w:rPr>
+          <w:rFonts w:ascii="Times New Roman" w:hAnsi="Times New Roman" w:cs="Times New Roman"/>
           <w:noProof/>
           <w:sz w:val="24"/>
           <w:szCs w:val="24"/>
@@ -2301,6 +2752,7 @@
       </w:r>
       <w:r>
         <w:rPr>
+          <w:rFonts w:ascii="Times New Roman" w:hAnsi="Times New Roman" w:cs="Times New Roman"/>
           <w:noProof/>
           <w:sz w:val="24"/>
           <w:szCs w:val="24"/>
@@ -2410,6 +2862,7 @@
       </w:r>
       <w:r>
         <w:rPr>
+          <w:rFonts w:ascii="Times New Roman" w:hAnsi="Times New Roman" w:cs="Times New Roman"/>
           <w:noProof/>
           <w:sz w:val="24"/>
           <w:szCs w:val="24"/>
@@ -2543,6 +2996,7 @@
       </w:r>
       <w:r>
         <w:rPr>
+          <w:rFonts w:ascii="Times New Roman" w:hAnsi="Times New Roman" w:cs="Times New Roman"/>
           <w:noProof/>
           <w:sz w:val="24"/>
           <w:szCs w:val="24"/>
@@ -2660,6 +3114,7 @@
       </w:r>
       <w:r>
         <w:rPr>
+          <w:rFonts w:ascii="Times New Roman" w:hAnsi="Times New Roman" w:cs="Times New Roman"/>
           <w:noProof/>
           <w:sz w:val="24"/>
           <w:szCs w:val="24"/>
@@ -2745,54 +3200,204 @@
       </w:r>
     </w:p>
     <w:p>
-      <w:r>
+      <w:pPr>
+        <w:spacing w:line="480" w:lineRule="auto"/>
+        <w:jc w:val="both"/>
+        <w:rPr>
+          <w:rFonts w:ascii="Times New Roman" w:hAnsi="Times New Roman" w:cs="Times New Roman"/>
+          <w:sz w:val="24"/>
+          <w:szCs w:val="24"/>
+        </w:rPr>
+      </w:pPr>
+      <w:r>
+        <w:rPr>
+          <w:rFonts w:ascii="Times New Roman" w:hAnsi="Times New Roman" w:cs="Times New Roman"/>
+          <w:sz w:val="24"/>
+          <w:szCs w:val="24"/>
+        </w:rPr>
         <w:t>Administración</w:t>
       </w:r>
     </w:p>
     <w:p>
-      <w:r>
+      <w:pPr>
+        <w:spacing w:line="480" w:lineRule="auto"/>
+        <w:jc w:val="both"/>
+        <w:rPr>
+          <w:rFonts w:ascii="Times New Roman" w:hAnsi="Times New Roman" w:cs="Times New Roman"/>
+          <w:sz w:val="24"/>
+          <w:szCs w:val="24"/>
+        </w:rPr>
+      </w:pPr>
+      <w:r>
+        <w:rPr>
+          <w:rFonts w:ascii="Times New Roman" w:hAnsi="Times New Roman" w:cs="Times New Roman"/>
+          <w:sz w:val="24"/>
+          <w:szCs w:val="24"/>
+        </w:rPr>
         <w:t xml:space="preserve">Entradas: </w:t>
       </w:r>
     </w:p>
     <w:p>
-      <w:r>
+      <w:pPr>
+        <w:spacing w:line="480" w:lineRule="auto"/>
+        <w:jc w:val="both"/>
+        <w:rPr>
+          <w:rFonts w:ascii="Times New Roman" w:hAnsi="Times New Roman" w:cs="Times New Roman"/>
+          <w:sz w:val="24"/>
+          <w:szCs w:val="24"/>
+        </w:rPr>
+      </w:pPr>
+      <w:r>
+        <w:rPr>
+          <w:rFonts w:ascii="Times New Roman" w:hAnsi="Times New Roman" w:cs="Times New Roman"/>
+          <w:sz w:val="24"/>
+          <w:szCs w:val="24"/>
+        </w:rPr>
         <w:t>Informes de gastos generales: administración recibe los informes de gastos que se han realizado por las diferentes áreas de la institución.</w:t>
       </w:r>
     </w:p>
     <w:p>
-      <w:r>
+      <w:pPr>
+        <w:spacing w:line="480" w:lineRule="auto"/>
+        <w:jc w:val="both"/>
+        <w:rPr>
+          <w:rFonts w:ascii="Times New Roman" w:hAnsi="Times New Roman" w:cs="Times New Roman"/>
+          <w:sz w:val="24"/>
+          <w:szCs w:val="24"/>
+        </w:rPr>
+      </w:pPr>
+      <w:r>
+        <w:rPr>
+          <w:rFonts w:ascii="Times New Roman" w:hAnsi="Times New Roman" w:cs="Times New Roman"/>
+          <w:sz w:val="24"/>
+          <w:szCs w:val="24"/>
+        </w:rPr>
         <w:t>Informes de ingresos generales: se reciben los informes de los ingresos recibidos por el hospital, la clínica y la farmacia.</w:t>
       </w:r>
     </w:p>
     <w:p>
-      <w:r>
+      <w:pPr>
+        <w:spacing w:line="480" w:lineRule="auto"/>
+        <w:jc w:val="both"/>
+        <w:rPr>
+          <w:rFonts w:ascii="Times New Roman" w:hAnsi="Times New Roman" w:cs="Times New Roman"/>
+          <w:sz w:val="24"/>
+          <w:szCs w:val="24"/>
+        </w:rPr>
+      </w:pPr>
+      <w:r>
+        <w:rPr>
+          <w:rFonts w:ascii="Times New Roman" w:hAnsi="Times New Roman" w:cs="Times New Roman"/>
+          <w:sz w:val="24"/>
+          <w:szCs w:val="24"/>
+        </w:rPr>
+        <w:lastRenderedPageBreak/>
         <w:t>Procesos:</w:t>
       </w:r>
     </w:p>
     <w:p>
-      <w:r>
+      <w:pPr>
+        <w:spacing w:line="480" w:lineRule="auto"/>
+        <w:jc w:val="both"/>
+        <w:rPr>
+          <w:rFonts w:ascii="Times New Roman" w:hAnsi="Times New Roman" w:cs="Times New Roman"/>
+          <w:sz w:val="24"/>
+          <w:szCs w:val="24"/>
+        </w:rPr>
+      </w:pPr>
+      <w:r>
+        <w:rPr>
+          <w:rFonts w:ascii="Times New Roman" w:hAnsi="Times New Roman" w:cs="Times New Roman"/>
+          <w:sz w:val="24"/>
+          <w:szCs w:val="24"/>
+        </w:rPr>
         <w:t xml:space="preserve">Contabilidad: esta es realizada por la administración para generar los informes estadísticos para la toma de decisiones </w:t>
       </w:r>
     </w:p>
     <w:p>
-      <w:r>
-        <w:lastRenderedPageBreak/>
+      <w:pPr>
+        <w:spacing w:line="480" w:lineRule="auto"/>
+        <w:jc w:val="both"/>
+        <w:rPr>
+          <w:rFonts w:ascii="Times New Roman" w:hAnsi="Times New Roman" w:cs="Times New Roman"/>
+          <w:sz w:val="24"/>
+          <w:szCs w:val="24"/>
+        </w:rPr>
+      </w:pPr>
+      <w:r>
+        <w:rPr>
+          <w:rFonts w:ascii="Times New Roman" w:hAnsi="Times New Roman" w:cs="Times New Roman"/>
+          <w:sz w:val="24"/>
+          <w:szCs w:val="24"/>
+        </w:rPr>
         <w:t>Elaboración de planilla: esta se encarga de realizar las deducciones de ley y sueldos de los empleados de la institución.</w:t>
       </w:r>
     </w:p>
     <w:p>
-      <w:r>
+      <w:pPr>
+        <w:spacing w:line="480" w:lineRule="auto"/>
+        <w:jc w:val="both"/>
+        <w:rPr>
+          <w:rFonts w:ascii="Times New Roman" w:hAnsi="Times New Roman" w:cs="Times New Roman"/>
+          <w:sz w:val="24"/>
+          <w:szCs w:val="24"/>
+        </w:rPr>
+      </w:pPr>
+      <w:r>
+        <w:rPr>
+          <w:rFonts w:ascii="Times New Roman" w:hAnsi="Times New Roman" w:cs="Times New Roman"/>
+          <w:sz w:val="24"/>
+          <w:szCs w:val="24"/>
+        </w:rPr>
         <w:t>Salidas:</w:t>
       </w:r>
     </w:p>
     <w:p>
-      <w:r>
+      <w:pPr>
+        <w:spacing w:line="480" w:lineRule="auto"/>
+        <w:jc w:val="both"/>
+        <w:rPr>
+          <w:rFonts w:ascii="Times New Roman" w:hAnsi="Times New Roman" w:cs="Times New Roman"/>
+          <w:sz w:val="24"/>
+          <w:szCs w:val="24"/>
+        </w:rPr>
+      </w:pPr>
+      <w:r>
+        <w:rPr>
+          <w:rFonts w:ascii="Times New Roman" w:hAnsi="Times New Roman" w:cs="Times New Roman"/>
+          <w:sz w:val="24"/>
+          <w:szCs w:val="24"/>
+        </w:rPr>
         <w:t>Reportes financieros: Administración se encarga de realizar los informes financieros a la alta gerencia de la institución.</w:t>
       </w:r>
     </w:p>
-    <w:p/>
-    <w:p>
-      <w:r>
+    <w:p>
+      <w:pPr>
+        <w:spacing w:line="480" w:lineRule="auto"/>
+        <w:jc w:val="both"/>
+        <w:rPr>
+          <w:rFonts w:ascii="Times New Roman" w:hAnsi="Times New Roman" w:cs="Times New Roman"/>
+          <w:sz w:val="24"/>
+          <w:szCs w:val="24"/>
+        </w:rPr>
+      </w:pPr>
+    </w:p>
+    <w:p>
+      <w:pPr>
+        <w:spacing w:line="480" w:lineRule="auto"/>
+        <w:jc w:val="both"/>
+        <w:rPr>
+          <w:rFonts w:ascii="Times New Roman" w:hAnsi="Times New Roman" w:cs="Times New Roman"/>
+          <w:sz w:val="24"/>
+          <w:szCs w:val="24"/>
+        </w:rPr>
+      </w:pPr>
+      <w:r>
+        <w:rPr>
+          <w:rFonts w:ascii="Times New Roman" w:hAnsi="Times New Roman" w:cs="Times New Roman"/>
+          <w:sz w:val="24"/>
+          <w:szCs w:val="24"/>
+        </w:rPr>
         <w:t xml:space="preserve">Medio Ambiente: </w:t>
       </w:r>
     </w:p>
@@ -2803,8 +3408,20 @@
           <w:ilvl w:val="0"/>
           <w:numId w:val="8"/>
         </w:numPr>
-      </w:pPr>
-      <w:r>
+        <w:spacing w:line="480" w:lineRule="auto"/>
+        <w:jc w:val="both"/>
+        <w:rPr>
+          <w:rFonts w:ascii="Times New Roman" w:hAnsi="Times New Roman" w:cs="Times New Roman"/>
+          <w:sz w:val="24"/>
+          <w:szCs w:val="24"/>
+        </w:rPr>
+      </w:pPr>
+      <w:r>
+        <w:rPr>
+          <w:rFonts w:ascii="Times New Roman" w:hAnsi="Times New Roman" w:cs="Times New Roman"/>
+          <w:sz w:val="24"/>
+          <w:szCs w:val="24"/>
+        </w:rPr>
         <w:t>Ministerio de Hacienda: La cual se encarga de regir los procesos de contabilidad.</w:t>
       </w:r>
     </w:p>
@@ -2815,8 +3432,20 @@
           <w:ilvl w:val="0"/>
           <w:numId w:val="8"/>
         </w:numPr>
-      </w:pPr>
-      <w:r>
+        <w:spacing w:line="480" w:lineRule="auto"/>
+        <w:jc w:val="both"/>
+        <w:rPr>
+          <w:rFonts w:ascii="Times New Roman" w:hAnsi="Times New Roman" w:cs="Times New Roman"/>
+          <w:sz w:val="24"/>
+          <w:szCs w:val="24"/>
+        </w:rPr>
+      </w:pPr>
+      <w:r>
+        <w:rPr>
+          <w:rFonts w:ascii="Times New Roman" w:hAnsi="Times New Roman" w:cs="Times New Roman"/>
+          <w:sz w:val="24"/>
+          <w:szCs w:val="24"/>
+        </w:rPr>
         <w:t>Bancos: De los cuales se obtiene la información para la contabilidad.</w:t>
       </w:r>
     </w:p>
@@ -2827,13 +3456,39 @@
           <w:ilvl w:val="0"/>
           <w:numId w:val="8"/>
         </w:numPr>
-      </w:pPr>
-      <w:r>
+        <w:spacing w:line="480" w:lineRule="auto"/>
+        <w:jc w:val="both"/>
+        <w:rPr>
+          <w:rFonts w:ascii="Times New Roman" w:hAnsi="Times New Roman" w:cs="Times New Roman"/>
+          <w:sz w:val="24"/>
+          <w:szCs w:val="24"/>
+        </w:rPr>
+      </w:pPr>
+      <w:r>
+        <w:rPr>
+          <w:rFonts w:ascii="Times New Roman" w:hAnsi="Times New Roman" w:cs="Times New Roman"/>
+          <w:sz w:val="24"/>
+          <w:szCs w:val="24"/>
+        </w:rPr>
         <w:t>Proveedores: Estos se encargan de suministrar de insumos a la institución.</w:t>
       </w:r>
     </w:p>
     <w:p>
-      <w:r>
+      <w:pPr>
+        <w:spacing w:line="480" w:lineRule="auto"/>
+        <w:jc w:val="both"/>
+        <w:rPr>
+          <w:rFonts w:ascii="Times New Roman" w:hAnsi="Times New Roman" w:cs="Times New Roman"/>
+          <w:sz w:val="24"/>
+          <w:szCs w:val="24"/>
+        </w:rPr>
+      </w:pPr>
+      <w:r>
+        <w:rPr>
+          <w:rFonts w:ascii="Times New Roman" w:hAnsi="Times New Roman" w:cs="Times New Roman"/>
+          <w:sz w:val="24"/>
+          <w:szCs w:val="24"/>
+        </w:rPr>
         <w:t>Fronteras:</w:t>
       </w:r>
     </w:p>
@@ -2844,28 +3499,47 @@
           <w:ilvl w:val="0"/>
           <w:numId w:val="9"/>
         </w:numPr>
-      </w:pPr>
-      <w:r>
+        <w:spacing w:line="480" w:lineRule="auto"/>
+        <w:jc w:val="both"/>
+        <w:rPr>
+          <w:rFonts w:ascii="Times New Roman" w:hAnsi="Times New Roman" w:cs="Times New Roman"/>
+          <w:sz w:val="24"/>
+          <w:szCs w:val="24"/>
+        </w:rPr>
+      </w:pPr>
+      <w:r>
+        <w:rPr>
+          <w:rFonts w:ascii="Times New Roman" w:hAnsi="Times New Roman" w:cs="Times New Roman"/>
+          <w:sz w:val="24"/>
+          <w:szCs w:val="24"/>
+        </w:rPr>
         <w:t>Recepción y farmacia: La cual aporta la información para la contabilidad.</w:t>
       </w:r>
     </w:p>
     <w:p>
       <w:pPr>
-        <w:rPr>
-          <w:sz w:val="24"/>
-          <w:szCs w:val="24"/>
-        </w:rPr>
-      </w:pPr>
-    </w:p>
-    <w:p>
-      <w:pPr>
-        <w:rPr>
-          <w:sz w:val="24"/>
-          <w:szCs w:val="24"/>
-        </w:rPr>
-      </w:pPr>
-      <w:r>
-        <w:rPr>
+        <w:spacing w:line="480" w:lineRule="auto"/>
+        <w:jc w:val="both"/>
+        <w:rPr>
+          <w:rFonts w:ascii="Times New Roman" w:hAnsi="Times New Roman" w:cs="Times New Roman"/>
+          <w:sz w:val="24"/>
+          <w:szCs w:val="24"/>
+        </w:rPr>
+      </w:pPr>
+    </w:p>
+    <w:p>
+      <w:pPr>
+        <w:spacing w:line="480" w:lineRule="auto"/>
+        <w:jc w:val="both"/>
+        <w:rPr>
+          <w:rFonts w:ascii="Times New Roman" w:hAnsi="Times New Roman" w:cs="Times New Roman"/>
+          <w:sz w:val="24"/>
+          <w:szCs w:val="24"/>
+        </w:rPr>
+      </w:pPr>
+      <w:r>
+        <w:rPr>
+          <w:rFonts w:ascii="Times New Roman" w:hAnsi="Times New Roman" w:cs="Times New Roman"/>
           <w:noProof/>
           <w:sz w:val="24"/>
           <w:szCs w:val="24"/>
@@ -2982,6 +3656,7 @@
       </w:r>
       <w:r>
         <w:rPr>
+          <w:rFonts w:ascii="Times New Roman" w:hAnsi="Times New Roman" w:cs="Times New Roman"/>
           <w:noProof/>
           <w:sz w:val="24"/>
           <w:szCs w:val="24"/>
@@ -3144,6 +3819,7 @@
       </w:r>
       <w:r>
         <w:rPr>
+          <w:rFonts w:ascii="Times New Roman" w:hAnsi="Times New Roman" w:cs="Times New Roman"/>
           <w:noProof/>
           <w:sz w:val="24"/>
           <w:szCs w:val="24"/>
@@ -3292,6 +3968,7 @@
       </w:r>
       <w:r>
         <w:rPr>
+          <w:rFonts w:ascii="Times New Roman" w:hAnsi="Times New Roman" w:cs="Times New Roman"/>
           <w:noProof/>
           <w:sz w:val="24"/>
           <w:szCs w:val="24"/>
@@ -3432,6 +4109,7 @@
       </w:r>
       <w:r>
         <w:rPr>
+          <w:rFonts w:ascii="Times New Roman" w:hAnsi="Times New Roman" w:cs="Times New Roman"/>
           <w:noProof/>
           <w:sz w:val="24"/>
           <w:szCs w:val="24"/>
@@ -3541,6 +4219,7 @@
       </w:r>
       <w:r>
         <w:rPr>
+          <w:rFonts w:ascii="Times New Roman" w:hAnsi="Times New Roman" w:cs="Times New Roman"/>
           <w:noProof/>
           <w:sz w:val="24"/>
           <w:szCs w:val="24"/>
@@ -3650,6 +4329,7 @@
       </w:r>
       <w:r>
         <w:rPr>
+          <w:rFonts w:ascii="Times New Roman" w:hAnsi="Times New Roman" w:cs="Times New Roman"/>
           <w:noProof/>
           <w:sz w:val="24"/>
           <w:szCs w:val="24"/>
@@ -3783,6 +4463,7 @@
       </w:r>
       <w:r>
         <w:rPr>
+          <w:rFonts w:ascii="Times New Roman" w:hAnsi="Times New Roman" w:cs="Times New Roman"/>
           <w:noProof/>
           <w:sz w:val="24"/>
           <w:szCs w:val="24"/>
@@ -3894,6 +4575,7 @@
       </w:r>
       <w:r>
         <w:rPr>
+          <w:rFonts w:ascii="Times New Roman" w:hAnsi="Times New Roman" w:cs="Times New Roman"/>
           <w:noProof/>
           <w:sz w:val="24"/>
           <w:szCs w:val="24"/>
@@ -3979,12 +4661,40 @@
       </w:r>
     </w:p>
     <w:p>
-      <w:r>
+      <w:pPr>
+        <w:spacing w:line="480" w:lineRule="auto"/>
+        <w:jc w:val="both"/>
+        <w:rPr>
+          <w:rFonts w:ascii="Times New Roman" w:hAnsi="Times New Roman" w:cs="Times New Roman"/>
+          <w:sz w:val="24"/>
+          <w:szCs w:val="24"/>
+        </w:rPr>
+      </w:pPr>
+      <w:r>
+        <w:rPr>
+          <w:rFonts w:ascii="Times New Roman" w:hAnsi="Times New Roman" w:cs="Times New Roman"/>
+          <w:sz w:val="24"/>
+          <w:szCs w:val="24"/>
+        </w:rPr>
         <w:t>Laboratorio Clínico</w:t>
       </w:r>
     </w:p>
     <w:p>
-      <w:r>
+      <w:pPr>
+        <w:spacing w:line="480" w:lineRule="auto"/>
+        <w:jc w:val="both"/>
+        <w:rPr>
+          <w:rFonts w:ascii="Times New Roman" w:hAnsi="Times New Roman" w:cs="Times New Roman"/>
+          <w:sz w:val="24"/>
+          <w:szCs w:val="24"/>
+        </w:rPr>
+      </w:pPr>
+      <w:r>
+        <w:rPr>
+          <w:rFonts w:ascii="Times New Roman" w:hAnsi="Times New Roman" w:cs="Times New Roman"/>
+          <w:sz w:val="24"/>
+          <w:szCs w:val="24"/>
+        </w:rPr>
         <w:t xml:space="preserve">Entradas: </w:t>
       </w:r>
     </w:p>
@@ -3995,8 +4705,20 @@
           <w:ilvl w:val="0"/>
           <w:numId w:val="7"/>
         </w:numPr>
-      </w:pPr>
-      <w:r>
+        <w:spacing w:line="480" w:lineRule="auto"/>
+        <w:jc w:val="both"/>
+        <w:rPr>
+          <w:rFonts w:ascii="Times New Roman" w:hAnsi="Times New Roman" w:cs="Times New Roman"/>
+          <w:sz w:val="24"/>
+          <w:szCs w:val="24"/>
+        </w:rPr>
+      </w:pPr>
+      <w:r>
+        <w:rPr>
+          <w:rFonts w:ascii="Times New Roman" w:hAnsi="Times New Roman" w:cs="Times New Roman"/>
+          <w:sz w:val="24"/>
+          <w:szCs w:val="24"/>
+        </w:rPr>
         <w:t>Recibo de exámenes de recepción: El encargado de turno del laboratorio toma la ficha con el tipo de examen a realizar este le coloca un numero correlativo para examinarlo.</w:t>
       </w:r>
     </w:p>
@@ -4007,13 +4729,40 @@
           <w:ilvl w:val="0"/>
           <w:numId w:val="7"/>
         </w:numPr>
-      </w:pPr>
-      <w:r>
+        <w:spacing w:line="480" w:lineRule="auto"/>
+        <w:jc w:val="both"/>
+        <w:rPr>
+          <w:rFonts w:ascii="Times New Roman" w:hAnsi="Times New Roman" w:cs="Times New Roman"/>
+          <w:sz w:val="24"/>
+          <w:szCs w:val="24"/>
+        </w:rPr>
+      </w:pPr>
+      <w:r>
+        <w:rPr>
+          <w:rFonts w:ascii="Times New Roman" w:hAnsi="Times New Roman" w:cs="Times New Roman"/>
+          <w:sz w:val="24"/>
+          <w:szCs w:val="24"/>
+        </w:rPr>
+        <w:lastRenderedPageBreak/>
         <w:t>Toma de muestras: El encargado de turno toma las muestras del paciente marcándolas con el numero correlativo colocado a la ficha correspondiente de la solicitud de examen</w:t>
       </w:r>
     </w:p>
     <w:p>
-      <w:r>
+      <w:pPr>
+        <w:spacing w:line="480" w:lineRule="auto"/>
+        <w:jc w:val="both"/>
+        <w:rPr>
+          <w:rFonts w:ascii="Times New Roman" w:hAnsi="Times New Roman" w:cs="Times New Roman"/>
+          <w:sz w:val="24"/>
+          <w:szCs w:val="24"/>
+        </w:rPr>
+      </w:pPr>
+      <w:r>
+        <w:rPr>
+          <w:rFonts w:ascii="Times New Roman" w:hAnsi="Times New Roman" w:cs="Times New Roman"/>
+          <w:sz w:val="24"/>
+          <w:szCs w:val="24"/>
+        </w:rPr>
         <w:t xml:space="preserve">Procesos: </w:t>
       </w:r>
     </w:p>
@@ -4024,8 +4773,20 @@
           <w:ilvl w:val="0"/>
           <w:numId w:val="7"/>
         </w:numPr>
-      </w:pPr>
-      <w:r>
+        <w:spacing w:line="480" w:lineRule="auto"/>
+        <w:jc w:val="both"/>
+        <w:rPr>
+          <w:rFonts w:ascii="Times New Roman" w:hAnsi="Times New Roman" w:cs="Times New Roman"/>
+          <w:sz w:val="24"/>
+          <w:szCs w:val="24"/>
+        </w:rPr>
+      </w:pPr>
+      <w:r>
+        <w:rPr>
+          <w:rFonts w:ascii="Times New Roman" w:hAnsi="Times New Roman" w:cs="Times New Roman"/>
+          <w:sz w:val="24"/>
+          <w:szCs w:val="24"/>
+        </w:rPr>
         <w:t>Examinación de muestras: se verifica la muestra y la ficha para proceder a examinar las muestras.</w:t>
       </w:r>
     </w:p>
@@ -4036,14 +4797,39 @@
           <w:ilvl w:val="0"/>
           <w:numId w:val="7"/>
         </w:numPr>
-      </w:pPr>
-      <w:r>
+        <w:spacing w:line="480" w:lineRule="auto"/>
+        <w:jc w:val="both"/>
+        <w:rPr>
+          <w:rFonts w:ascii="Times New Roman" w:hAnsi="Times New Roman" w:cs="Times New Roman"/>
+          <w:sz w:val="24"/>
+          <w:szCs w:val="24"/>
+        </w:rPr>
+      </w:pPr>
+      <w:r>
+        <w:rPr>
+          <w:rFonts w:ascii="Times New Roman" w:hAnsi="Times New Roman" w:cs="Times New Roman"/>
+          <w:sz w:val="24"/>
+          <w:szCs w:val="24"/>
+        </w:rPr>
         <w:t>Inventariar insumos y equipo para exámenes clínicos: Se lleva el control del inventario de insumos para la examinación de muestras, así como el equipo necesario para hacerlo.</w:t>
       </w:r>
     </w:p>
     <w:p>
-      <w:r>
-        <w:lastRenderedPageBreak/>
+      <w:pPr>
+        <w:spacing w:line="480" w:lineRule="auto"/>
+        <w:jc w:val="both"/>
+        <w:rPr>
+          <w:rFonts w:ascii="Times New Roman" w:hAnsi="Times New Roman" w:cs="Times New Roman"/>
+          <w:sz w:val="24"/>
+          <w:szCs w:val="24"/>
+        </w:rPr>
+      </w:pPr>
+      <w:r>
+        <w:rPr>
+          <w:rFonts w:ascii="Times New Roman" w:hAnsi="Times New Roman" w:cs="Times New Roman"/>
+          <w:sz w:val="24"/>
+          <w:szCs w:val="24"/>
+        </w:rPr>
         <w:t>Salidas:</w:t>
       </w:r>
     </w:p>
@@ -4054,8 +4840,20 @@
           <w:ilvl w:val="0"/>
           <w:numId w:val="7"/>
         </w:numPr>
-      </w:pPr>
-      <w:r>
+        <w:spacing w:line="480" w:lineRule="auto"/>
+        <w:jc w:val="both"/>
+        <w:rPr>
+          <w:rFonts w:ascii="Times New Roman" w:hAnsi="Times New Roman" w:cs="Times New Roman"/>
+          <w:sz w:val="24"/>
+          <w:szCs w:val="24"/>
+        </w:rPr>
+      </w:pPr>
+      <w:r>
+        <w:rPr>
+          <w:rFonts w:ascii="Times New Roman" w:hAnsi="Times New Roman" w:cs="Times New Roman"/>
+          <w:sz w:val="24"/>
+          <w:szCs w:val="24"/>
+        </w:rPr>
         <w:t>Remitir resultados de exámenes a recepción: el laboratorio remite los resultados obtenidos de la examinación de las muestras con la ficha respectiva a recepción para que sean digitadas e impresas para entregarlas al paciente o enviarlas a la clínica.</w:t>
       </w:r>
     </w:p>
@@ -4066,15 +4864,61 @@
           <w:ilvl w:val="0"/>
           <w:numId w:val="7"/>
         </w:numPr>
-      </w:pPr>
-      <w:r>
+        <w:spacing w:line="480" w:lineRule="auto"/>
+        <w:jc w:val="both"/>
+        <w:rPr>
+          <w:rFonts w:ascii="Times New Roman" w:hAnsi="Times New Roman" w:cs="Times New Roman"/>
+          <w:sz w:val="24"/>
+          <w:szCs w:val="24"/>
+        </w:rPr>
+      </w:pPr>
+      <w:r>
+        <w:rPr>
+          <w:rFonts w:ascii="Times New Roman" w:hAnsi="Times New Roman" w:cs="Times New Roman"/>
+          <w:sz w:val="24"/>
+          <w:szCs w:val="24"/>
+        </w:rPr>
         <w:t>Respaldo de exámenes en papel físico: La hoja impresa con resultados, es archivada por el laboratorio clínico.</w:t>
       </w:r>
     </w:p>
-    <w:p/>
-    <w:p/>
-    <w:p>
-      <w:r>
+    <w:p>
+      <w:pPr>
+        <w:spacing w:line="480" w:lineRule="auto"/>
+        <w:jc w:val="both"/>
+        <w:rPr>
+          <w:rFonts w:ascii="Times New Roman" w:hAnsi="Times New Roman" w:cs="Times New Roman"/>
+          <w:sz w:val="24"/>
+          <w:szCs w:val="24"/>
+        </w:rPr>
+      </w:pPr>
+    </w:p>
+    <w:p>
+      <w:pPr>
+        <w:spacing w:line="480" w:lineRule="auto"/>
+        <w:jc w:val="both"/>
+        <w:rPr>
+          <w:rFonts w:ascii="Times New Roman" w:hAnsi="Times New Roman" w:cs="Times New Roman"/>
+          <w:sz w:val="24"/>
+          <w:szCs w:val="24"/>
+        </w:rPr>
+      </w:pPr>
+    </w:p>
+    <w:p>
+      <w:pPr>
+        <w:spacing w:line="480" w:lineRule="auto"/>
+        <w:jc w:val="both"/>
+        <w:rPr>
+          <w:rFonts w:ascii="Times New Roman" w:hAnsi="Times New Roman" w:cs="Times New Roman"/>
+          <w:sz w:val="24"/>
+          <w:szCs w:val="24"/>
+        </w:rPr>
+      </w:pPr>
+      <w:r>
+        <w:rPr>
+          <w:rFonts w:ascii="Times New Roman" w:hAnsi="Times New Roman" w:cs="Times New Roman"/>
+          <w:sz w:val="24"/>
+          <w:szCs w:val="24"/>
+        </w:rPr>
         <w:t xml:space="preserve">Medio Ambiente: </w:t>
       </w:r>
     </w:p>
@@ -4085,8 +4929,20 @@
           <w:ilvl w:val="0"/>
           <w:numId w:val="8"/>
         </w:numPr>
-      </w:pPr>
-      <w:r>
+        <w:spacing w:line="480" w:lineRule="auto"/>
+        <w:jc w:val="both"/>
+        <w:rPr>
+          <w:rFonts w:ascii="Times New Roman" w:hAnsi="Times New Roman" w:cs="Times New Roman"/>
+          <w:sz w:val="24"/>
+          <w:szCs w:val="24"/>
+        </w:rPr>
+      </w:pPr>
+      <w:r>
+        <w:rPr>
+          <w:rFonts w:ascii="Times New Roman" w:hAnsi="Times New Roman" w:cs="Times New Roman"/>
+          <w:sz w:val="24"/>
+          <w:szCs w:val="24"/>
+        </w:rPr>
         <w:t>Población general:  La cual puede llegar a solicitar los servicios de la institución.</w:t>
       </w:r>
     </w:p>
@@ -4097,8 +4953,20 @@
           <w:ilvl w:val="0"/>
           <w:numId w:val="8"/>
         </w:numPr>
-      </w:pPr>
-      <w:r>
+        <w:spacing w:line="480" w:lineRule="auto"/>
+        <w:jc w:val="both"/>
+        <w:rPr>
+          <w:rFonts w:ascii="Times New Roman" w:hAnsi="Times New Roman" w:cs="Times New Roman"/>
+          <w:sz w:val="24"/>
+          <w:szCs w:val="24"/>
+        </w:rPr>
+      </w:pPr>
+      <w:r>
+        <w:rPr>
+          <w:rFonts w:ascii="Times New Roman" w:hAnsi="Times New Roman" w:cs="Times New Roman"/>
+          <w:sz w:val="24"/>
+          <w:szCs w:val="24"/>
+        </w:rPr>
         <w:t>Ministerio de Salud: El cual rige y otorga potestad para realizar los procesos a los clientes.</w:t>
       </w:r>
     </w:p>
@@ -4109,13 +4977,40 @@
           <w:ilvl w:val="0"/>
           <w:numId w:val="8"/>
         </w:numPr>
-      </w:pPr>
-      <w:r>
+        <w:spacing w:line="480" w:lineRule="auto"/>
+        <w:jc w:val="both"/>
+        <w:rPr>
+          <w:rFonts w:ascii="Times New Roman" w:hAnsi="Times New Roman" w:cs="Times New Roman"/>
+          <w:sz w:val="24"/>
+          <w:szCs w:val="24"/>
+        </w:rPr>
+      </w:pPr>
+      <w:r>
+        <w:rPr>
+          <w:rFonts w:ascii="Times New Roman" w:hAnsi="Times New Roman" w:cs="Times New Roman"/>
+          <w:sz w:val="24"/>
+          <w:szCs w:val="24"/>
+        </w:rPr>
+        <w:lastRenderedPageBreak/>
         <w:t>Proveedores: Estos se encargan de suministrar de insumos a la institución.</w:t>
       </w:r>
     </w:p>
     <w:p>
-      <w:r>
+      <w:pPr>
+        <w:spacing w:line="480" w:lineRule="auto"/>
+        <w:jc w:val="both"/>
+        <w:rPr>
+          <w:rFonts w:ascii="Times New Roman" w:hAnsi="Times New Roman" w:cs="Times New Roman"/>
+          <w:sz w:val="24"/>
+          <w:szCs w:val="24"/>
+        </w:rPr>
+      </w:pPr>
+      <w:r>
+        <w:rPr>
+          <w:rFonts w:ascii="Times New Roman" w:hAnsi="Times New Roman" w:cs="Times New Roman"/>
+          <w:sz w:val="24"/>
+          <w:szCs w:val="24"/>
+        </w:rPr>
         <w:t>Fronteras:</w:t>
       </w:r>
     </w:p>
@@ -4126,8 +5021,20 @@
           <w:ilvl w:val="0"/>
           <w:numId w:val="9"/>
         </w:numPr>
-      </w:pPr>
-      <w:r>
+        <w:spacing w:line="480" w:lineRule="auto"/>
+        <w:jc w:val="both"/>
+        <w:rPr>
+          <w:rFonts w:ascii="Times New Roman" w:hAnsi="Times New Roman" w:cs="Times New Roman"/>
+          <w:sz w:val="24"/>
+          <w:szCs w:val="24"/>
+        </w:rPr>
+      </w:pPr>
+      <w:r>
+        <w:rPr>
+          <w:rFonts w:ascii="Times New Roman" w:hAnsi="Times New Roman" w:cs="Times New Roman"/>
+          <w:sz w:val="24"/>
+          <w:szCs w:val="24"/>
+        </w:rPr>
         <w:t>Doctores: Estos tienen el horario por el cual son regidas las citas que recepción planifica a los pacientes.</w:t>
       </w:r>
     </w:p>
@@ -4138,28 +5045,47 @@
           <w:ilvl w:val="0"/>
           <w:numId w:val="9"/>
         </w:numPr>
-      </w:pPr>
-      <w:r>
+        <w:spacing w:line="480" w:lineRule="auto"/>
+        <w:jc w:val="both"/>
+        <w:rPr>
+          <w:rFonts w:ascii="Times New Roman" w:hAnsi="Times New Roman" w:cs="Times New Roman"/>
+          <w:sz w:val="24"/>
+          <w:szCs w:val="24"/>
+        </w:rPr>
+      </w:pPr>
+      <w:r>
+        <w:rPr>
+          <w:rFonts w:ascii="Times New Roman" w:hAnsi="Times New Roman" w:cs="Times New Roman"/>
+          <w:sz w:val="24"/>
+          <w:szCs w:val="24"/>
+        </w:rPr>
         <w:t>Recepción: Esta se encarga de recopilar el tipo de examen y remitirlo al laboratorio.</w:t>
       </w:r>
     </w:p>
     <w:p>
       <w:pPr>
-        <w:rPr>
-          <w:sz w:val="24"/>
-          <w:szCs w:val="24"/>
-        </w:rPr>
-      </w:pPr>
-    </w:p>
-    <w:p>
-      <w:pPr>
-        <w:rPr>
-          <w:sz w:val="24"/>
-          <w:szCs w:val="24"/>
-        </w:rPr>
-      </w:pPr>
-      <w:r>
-        <w:rPr>
+        <w:spacing w:line="480" w:lineRule="auto"/>
+        <w:jc w:val="both"/>
+        <w:rPr>
+          <w:rFonts w:ascii="Times New Roman" w:hAnsi="Times New Roman" w:cs="Times New Roman"/>
+          <w:sz w:val="24"/>
+          <w:szCs w:val="24"/>
+        </w:rPr>
+      </w:pPr>
+    </w:p>
+    <w:p>
+      <w:pPr>
+        <w:spacing w:line="480" w:lineRule="auto"/>
+        <w:jc w:val="both"/>
+        <w:rPr>
+          <w:rFonts w:ascii="Times New Roman" w:hAnsi="Times New Roman" w:cs="Times New Roman"/>
+          <w:sz w:val="24"/>
+          <w:szCs w:val="24"/>
+        </w:rPr>
+      </w:pPr>
+      <w:r>
+        <w:rPr>
+          <w:rFonts w:ascii="Times New Roman" w:hAnsi="Times New Roman" w:cs="Times New Roman"/>
           <w:sz w:val="24"/>
           <w:szCs w:val="24"/>
         </w:rPr>
@@ -4168,13 +5094,17 @@
     </w:p>
     <w:p>
       <w:pPr>
-        <w:rPr>
-          <w:sz w:val="24"/>
-          <w:szCs w:val="24"/>
-        </w:rPr>
-      </w:pPr>
-      <w:r>
-        <w:rPr>
+        <w:spacing w:line="480" w:lineRule="auto"/>
+        <w:jc w:val="both"/>
+        <w:rPr>
+          <w:rFonts w:ascii="Times New Roman" w:hAnsi="Times New Roman" w:cs="Times New Roman"/>
+          <w:sz w:val="24"/>
+          <w:szCs w:val="24"/>
+        </w:rPr>
+      </w:pPr>
+      <w:r>
+        <w:rPr>
+          <w:rFonts w:ascii="Times New Roman" w:hAnsi="Times New Roman" w:cs="Times New Roman"/>
           <w:noProof/>
           <w:sz w:val="24"/>
           <w:szCs w:val="24"/>
@@ -4303,6 +5233,7 @@
       </w:r>
       <w:r>
         <w:rPr>
+          <w:rFonts w:ascii="Times New Roman" w:hAnsi="Times New Roman" w:cs="Times New Roman"/>
           <w:noProof/>
           <w:sz w:val="24"/>
           <w:szCs w:val="24"/>
@@ -4489,6 +5420,7 @@
       </w:r>
       <w:r>
         <w:rPr>
+          <w:rFonts w:ascii="Times New Roman" w:hAnsi="Times New Roman" w:cs="Times New Roman"/>
           <w:noProof/>
           <w:sz w:val="24"/>
           <w:szCs w:val="24"/>
@@ -4627,6 +5559,7 @@
       </w:r>
       <w:r>
         <w:rPr>
+          <w:rFonts w:ascii="Times New Roman" w:hAnsi="Times New Roman" w:cs="Times New Roman"/>
           <w:noProof/>
           <w:sz w:val="24"/>
           <w:szCs w:val="24"/>
@@ -4767,6 +5700,7 @@
       </w:r>
       <w:r>
         <w:rPr>
+          <w:rFonts w:ascii="Times New Roman" w:hAnsi="Times New Roman" w:cs="Times New Roman"/>
           <w:noProof/>
           <w:sz w:val="24"/>
           <w:szCs w:val="24"/>
@@ -4876,6 +5810,7 @@
       </w:r>
       <w:r>
         <w:rPr>
+          <w:rFonts w:ascii="Times New Roman" w:hAnsi="Times New Roman" w:cs="Times New Roman"/>
           <w:noProof/>
           <w:sz w:val="24"/>
           <w:szCs w:val="24"/>
@@ -4985,6 +5920,7 @@
       </w:r>
       <w:r>
         <w:rPr>
+          <w:rFonts w:ascii="Times New Roman" w:hAnsi="Times New Roman" w:cs="Times New Roman"/>
           <w:noProof/>
           <w:sz w:val="24"/>
           <w:szCs w:val="24"/>
@@ -5118,6 +6054,7 @@
       </w:r>
       <w:r>
         <w:rPr>
+          <w:rFonts w:ascii="Times New Roman" w:hAnsi="Times New Roman" w:cs="Times New Roman"/>
           <w:noProof/>
           <w:sz w:val="24"/>
           <w:szCs w:val="24"/>
@@ -5229,6 +6166,7 @@
       </w:r>
       <w:r>
         <w:rPr>
+          <w:rFonts w:ascii="Times New Roman" w:hAnsi="Times New Roman" w:cs="Times New Roman"/>
           <w:noProof/>
           <w:sz w:val="24"/>
           <w:szCs w:val="24"/>
@@ -5314,12 +6252,40 @@
       </w:r>
     </w:p>
     <w:p>
-      <w:r>
+      <w:pPr>
+        <w:spacing w:line="480" w:lineRule="auto"/>
+        <w:jc w:val="both"/>
+        <w:rPr>
+          <w:rFonts w:ascii="Times New Roman" w:hAnsi="Times New Roman" w:cs="Times New Roman"/>
+          <w:sz w:val="24"/>
+          <w:szCs w:val="24"/>
+        </w:rPr>
+      </w:pPr>
+      <w:r>
+        <w:rPr>
+          <w:rFonts w:ascii="Times New Roman" w:hAnsi="Times New Roman" w:cs="Times New Roman"/>
+          <w:sz w:val="24"/>
+          <w:szCs w:val="24"/>
+        </w:rPr>
         <w:t>Enfermería</w:t>
       </w:r>
     </w:p>
     <w:p>
-      <w:r>
+      <w:pPr>
+        <w:spacing w:line="480" w:lineRule="auto"/>
+        <w:jc w:val="both"/>
+        <w:rPr>
+          <w:rFonts w:ascii="Times New Roman" w:hAnsi="Times New Roman" w:cs="Times New Roman"/>
+          <w:sz w:val="24"/>
+          <w:szCs w:val="24"/>
+        </w:rPr>
+      </w:pPr>
+      <w:r>
+        <w:rPr>
+          <w:rFonts w:ascii="Times New Roman" w:hAnsi="Times New Roman" w:cs="Times New Roman"/>
+          <w:sz w:val="24"/>
+          <w:szCs w:val="24"/>
+        </w:rPr>
         <w:t>Entradas:</w:t>
       </w:r>
     </w:p>
@@ -5330,8 +6296,20 @@
           <w:ilvl w:val="0"/>
           <w:numId w:val="7"/>
         </w:numPr>
-      </w:pPr>
-      <w:r>
+        <w:spacing w:line="480" w:lineRule="auto"/>
+        <w:jc w:val="both"/>
+        <w:rPr>
+          <w:rFonts w:ascii="Times New Roman" w:hAnsi="Times New Roman" w:cs="Times New Roman"/>
+          <w:sz w:val="24"/>
+          <w:szCs w:val="24"/>
+        </w:rPr>
+      </w:pPr>
+      <w:r>
+        <w:rPr>
+          <w:rFonts w:ascii="Times New Roman" w:hAnsi="Times New Roman" w:cs="Times New Roman"/>
+          <w:sz w:val="24"/>
+          <w:szCs w:val="24"/>
+        </w:rPr>
         <w:t>Asignación de tareas: se encarga de asignar tareas a los diferentes expertos en enfermería de turno en el hospital.</w:t>
       </w:r>
     </w:p>
@@ -5342,13 +6320,40 @@
           <w:ilvl w:val="0"/>
           <w:numId w:val="7"/>
         </w:numPr>
-      </w:pPr>
-      <w:r>
+        <w:spacing w:line="480" w:lineRule="auto"/>
+        <w:jc w:val="both"/>
+        <w:rPr>
+          <w:rFonts w:ascii="Times New Roman" w:hAnsi="Times New Roman" w:cs="Times New Roman"/>
+          <w:sz w:val="24"/>
+          <w:szCs w:val="24"/>
+        </w:rPr>
+      </w:pPr>
+      <w:r>
+        <w:rPr>
+          <w:rFonts w:ascii="Times New Roman" w:hAnsi="Times New Roman" w:cs="Times New Roman"/>
+          <w:sz w:val="24"/>
+          <w:szCs w:val="24"/>
+        </w:rPr>
         <w:t>Listado de insumos necesarios para cirugía: Se recibe el listado de insumos para cirugía para que se tengan antes de realizar la cirugía.</w:t>
       </w:r>
     </w:p>
     <w:p>
-      <w:r>
+      <w:pPr>
+        <w:spacing w:line="480" w:lineRule="auto"/>
+        <w:jc w:val="both"/>
+        <w:rPr>
+          <w:rFonts w:ascii="Times New Roman" w:hAnsi="Times New Roman" w:cs="Times New Roman"/>
+          <w:sz w:val="24"/>
+          <w:szCs w:val="24"/>
+        </w:rPr>
+      </w:pPr>
+      <w:r>
+        <w:rPr>
+          <w:rFonts w:ascii="Times New Roman" w:hAnsi="Times New Roman" w:cs="Times New Roman"/>
+          <w:sz w:val="24"/>
+          <w:szCs w:val="24"/>
+        </w:rPr>
+        <w:lastRenderedPageBreak/>
         <w:t>Procesos:</w:t>
       </w:r>
     </w:p>
@@ -5359,8 +6364,20 @@
           <w:ilvl w:val="0"/>
           <w:numId w:val="10"/>
         </w:numPr>
-      </w:pPr>
-      <w:r>
+        <w:spacing w:line="480" w:lineRule="auto"/>
+        <w:jc w:val="both"/>
+        <w:rPr>
+          <w:rFonts w:ascii="Times New Roman" w:hAnsi="Times New Roman" w:cs="Times New Roman"/>
+          <w:sz w:val="24"/>
+          <w:szCs w:val="24"/>
+        </w:rPr>
+      </w:pPr>
+      <w:r>
+        <w:rPr>
+          <w:rFonts w:ascii="Times New Roman" w:hAnsi="Times New Roman" w:cs="Times New Roman"/>
+          <w:sz w:val="24"/>
+          <w:szCs w:val="24"/>
+        </w:rPr>
         <w:t>Toma de signos vitales: Al llegar un paciente a pasar consulta, se toman los signos vitales de temperatura, presión arterial, pulso, peso y altura.</w:t>
       </w:r>
     </w:p>
@@ -5371,15 +6388,21 @@
           <w:ilvl w:val="0"/>
           <w:numId w:val="10"/>
         </w:numPr>
-      </w:pPr>
-      <w:r>
-        <w:t>Requisición de insumos para cirugía:</w:t>
-      </w:r>
-      <w:r>
-        <w:t xml:space="preserve"> </w:t>
-      </w:r>
-      <w:r>
-        <w:t>Abastecen con suministro el quirófano antes de la cirugía.</w:t>
+        <w:spacing w:line="480" w:lineRule="auto"/>
+        <w:jc w:val="both"/>
+        <w:rPr>
+          <w:rFonts w:ascii="Times New Roman" w:hAnsi="Times New Roman" w:cs="Times New Roman"/>
+          <w:sz w:val="24"/>
+          <w:szCs w:val="24"/>
+        </w:rPr>
+      </w:pPr>
+      <w:r>
+        <w:rPr>
+          <w:rFonts w:ascii="Times New Roman" w:hAnsi="Times New Roman" w:cs="Times New Roman"/>
+          <w:sz w:val="24"/>
+          <w:szCs w:val="24"/>
+        </w:rPr>
+        <w:t>Requisición de insumos para cirugía: Abastecen con suministro el quirófano antes de la cirugía.</w:t>
       </w:r>
     </w:p>
     <w:p>
@@ -5389,9 +6412,20 @@
           <w:ilvl w:val="0"/>
           <w:numId w:val="10"/>
         </w:numPr>
-      </w:pPr>
-      <w:r>
-        <w:lastRenderedPageBreak/>
+        <w:spacing w:line="480" w:lineRule="auto"/>
+        <w:jc w:val="both"/>
+        <w:rPr>
+          <w:rFonts w:ascii="Times New Roman" w:hAnsi="Times New Roman" w:cs="Times New Roman"/>
+          <w:sz w:val="24"/>
+          <w:szCs w:val="24"/>
+        </w:rPr>
+      </w:pPr>
+      <w:r>
+        <w:rPr>
+          <w:rFonts w:ascii="Times New Roman" w:hAnsi="Times New Roman" w:cs="Times New Roman"/>
+          <w:sz w:val="24"/>
+          <w:szCs w:val="24"/>
+        </w:rPr>
         <w:t>Control de pacientes ingresados: Se lleva el registro de hospitalizaciones y el control de suministros utilizados por paciente hospitalizado.</w:t>
       </w:r>
     </w:p>
@@ -5402,13 +6436,39 @@
           <w:ilvl w:val="0"/>
           <w:numId w:val="10"/>
         </w:numPr>
-      </w:pPr>
-      <w:r>
+        <w:spacing w:line="480" w:lineRule="auto"/>
+        <w:jc w:val="both"/>
+        <w:rPr>
+          <w:rFonts w:ascii="Times New Roman" w:hAnsi="Times New Roman" w:cs="Times New Roman"/>
+          <w:sz w:val="24"/>
+          <w:szCs w:val="24"/>
+        </w:rPr>
+      </w:pPr>
+      <w:r>
+        <w:rPr>
+          <w:rFonts w:ascii="Times New Roman" w:hAnsi="Times New Roman" w:cs="Times New Roman"/>
+          <w:sz w:val="24"/>
+          <w:szCs w:val="24"/>
+        </w:rPr>
         <w:t>Control de dietas y medicamentos de pacientes: El médico que atiende al paciente le dice al enfermero de turno las dietas y los medicamento a seguir, enfermería se encarga que así sea.</w:t>
       </w:r>
     </w:p>
     <w:p>
-      <w:r>
+      <w:pPr>
+        <w:spacing w:line="480" w:lineRule="auto"/>
+        <w:jc w:val="both"/>
+        <w:rPr>
+          <w:rFonts w:ascii="Times New Roman" w:hAnsi="Times New Roman" w:cs="Times New Roman"/>
+          <w:sz w:val="24"/>
+          <w:szCs w:val="24"/>
+        </w:rPr>
+      </w:pPr>
+      <w:r>
+        <w:rPr>
+          <w:rFonts w:ascii="Times New Roman" w:hAnsi="Times New Roman" w:cs="Times New Roman"/>
+          <w:sz w:val="24"/>
+          <w:szCs w:val="24"/>
+        </w:rPr>
         <w:t>Salida:</w:t>
       </w:r>
     </w:p>
@@ -5419,8 +6479,20 @@
           <w:ilvl w:val="0"/>
           <w:numId w:val="11"/>
         </w:numPr>
-      </w:pPr>
-      <w:r>
+        <w:spacing w:line="480" w:lineRule="auto"/>
+        <w:jc w:val="both"/>
+        <w:rPr>
+          <w:rFonts w:ascii="Times New Roman" w:hAnsi="Times New Roman" w:cs="Times New Roman"/>
+          <w:sz w:val="24"/>
+          <w:szCs w:val="24"/>
+        </w:rPr>
+      </w:pPr>
+      <w:r>
+        <w:rPr>
+          <w:rFonts w:ascii="Times New Roman" w:hAnsi="Times New Roman" w:cs="Times New Roman"/>
+          <w:sz w:val="24"/>
+          <w:szCs w:val="24"/>
+        </w:rPr>
         <w:t>Informe de dietas: Estos informes son entregados a cocina.</w:t>
       </w:r>
     </w:p>
@@ -5431,14 +6503,50 @@
           <w:ilvl w:val="0"/>
           <w:numId w:val="11"/>
         </w:numPr>
-      </w:pPr>
-      <w:r>
+        <w:spacing w:line="480" w:lineRule="auto"/>
+        <w:jc w:val="both"/>
+        <w:rPr>
+          <w:rFonts w:ascii="Times New Roman" w:hAnsi="Times New Roman" w:cs="Times New Roman"/>
+          <w:sz w:val="24"/>
+          <w:szCs w:val="24"/>
+        </w:rPr>
+      </w:pPr>
+      <w:r>
+        <w:rPr>
+          <w:rFonts w:ascii="Times New Roman" w:hAnsi="Times New Roman" w:cs="Times New Roman"/>
+          <w:sz w:val="24"/>
+          <w:szCs w:val="24"/>
+        </w:rPr>
         <w:t>Informe del control de pacientes: Se entregan a recepción el control de los insumos utilizados en la hospitalización de los pacientes, para que esta se encargue de realizar el cobro respectivo.</w:t>
       </w:r>
     </w:p>
-    <w:p/>
-    <w:p>
-      <w:r>
+    <w:p>
+      <w:pPr>
+        <w:spacing w:line="480" w:lineRule="auto"/>
+        <w:jc w:val="both"/>
+        <w:rPr>
+          <w:rFonts w:ascii="Times New Roman" w:hAnsi="Times New Roman" w:cs="Times New Roman"/>
+          <w:sz w:val="24"/>
+          <w:szCs w:val="24"/>
+        </w:rPr>
+      </w:pPr>
+    </w:p>
+    <w:p>
+      <w:pPr>
+        <w:spacing w:line="480" w:lineRule="auto"/>
+        <w:jc w:val="both"/>
+        <w:rPr>
+          <w:rFonts w:ascii="Times New Roman" w:hAnsi="Times New Roman" w:cs="Times New Roman"/>
+          <w:sz w:val="24"/>
+          <w:szCs w:val="24"/>
+        </w:rPr>
+      </w:pPr>
+      <w:r>
+        <w:rPr>
+          <w:rFonts w:ascii="Times New Roman" w:hAnsi="Times New Roman" w:cs="Times New Roman"/>
+          <w:sz w:val="24"/>
+          <w:szCs w:val="24"/>
+        </w:rPr>
         <w:t xml:space="preserve">Medio Ambiente: </w:t>
       </w:r>
     </w:p>
@@ -5449,13 +6557,39 @@
           <w:ilvl w:val="0"/>
           <w:numId w:val="8"/>
         </w:numPr>
-      </w:pPr>
-      <w:r>
+        <w:spacing w:line="480" w:lineRule="auto"/>
+        <w:jc w:val="both"/>
+        <w:rPr>
+          <w:rFonts w:ascii="Times New Roman" w:hAnsi="Times New Roman" w:cs="Times New Roman"/>
+          <w:sz w:val="24"/>
+          <w:szCs w:val="24"/>
+        </w:rPr>
+      </w:pPr>
+      <w:r>
+        <w:rPr>
+          <w:rFonts w:ascii="Times New Roman" w:hAnsi="Times New Roman" w:cs="Times New Roman"/>
+          <w:sz w:val="24"/>
+          <w:szCs w:val="24"/>
+        </w:rPr>
         <w:t>Ministerio de Salud: El cual rige y otorga potestad para realizar los procesos a los clientes.</w:t>
       </w:r>
     </w:p>
     <w:p>
-      <w:r>
+      <w:pPr>
+        <w:spacing w:line="480" w:lineRule="auto"/>
+        <w:jc w:val="both"/>
+        <w:rPr>
+          <w:rFonts w:ascii="Times New Roman" w:hAnsi="Times New Roman" w:cs="Times New Roman"/>
+          <w:sz w:val="24"/>
+          <w:szCs w:val="24"/>
+        </w:rPr>
+      </w:pPr>
+      <w:r>
+        <w:rPr>
+          <w:rFonts w:ascii="Times New Roman" w:hAnsi="Times New Roman" w:cs="Times New Roman"/>
+          <w:sz w:val="24"/>
+          <w:szCs w:val="24"/>
+        </w:rPr>
         <w:t>Fronteras:</w:t>
       </w:r>
     </w:p>
@@ -5466,8 +6600,20 @@
           <w:ilvl w:val="0"/>
           <w:numId w:val="9"/>
         </w:numPr>
-      </w:pPr>
-      <w:r>
+        <w:spacing w:line="480" w:lineRule="auto"/>
+        <w:jc w:val="both"/>
+        <w:rPr>
+          <w:rFonts w:ascii="Times New Roman" w:hAnsi="Times New Roman" w:cs="Times New Roman"/>
+          <w:sz w:val="24"/>
+          <w:szCs w:val="24"/>
+        </w:rPr>
+      </w:pPr>
+      <w:r>
+        <w:rPr>
+          <w:rFonts w:ascii="Times New Roman" w:hAnsi="Times New Roman" w:cs="Times New Roman"/>
+          <w:sz w:val="24"/>
+          <w:szCs w:val="24"/>
+        </w:rPr>
         <w:t>Doctores: Estos solicitan los exámenes.</w:t>
       </w:r>
     </w:p>
@@ -5478,20 +6624,37 @@
           <w:ilvl w:val="0"/>
           <w:numId w:val="9"/>
         </w:numPr>
-      </w:pPr>
-      <w:r>
+        <w:spacing w:line="480" w:lineRule="auto"/>
+        <w:jc w:val="both"/>
+        <w:rPr>
+          <w:rFonts w:ascii="Times New Roman" w:hAnsi="Times New Roman" w:cs="Times New Roman"/>
+          <w:sz w:val="24"/>
+          <w:szCs w:val="24"/>
+        </w:rPr>
+      </w:pPr>
+      <w:r>
+        <w:rPr>
+          <w:rFonts w:ascii="Times New Roman" w:hAnsi="Times New Roman" w:cs="Times New Roman"/>
+          <w:sz w:val="24"/>
+          <w:szCs w:val="24"/>
+        </w:rPr>
+        <w:lastRenderedPageBreak/>
         <w:t>Pacientes: a los cuales se le prestan los servicios.</w:t>
       </w:r>
     </w:p>
     <w:p>
       <w:pPr>
-        <w:rPr>
-          <w:sz w:val="24"/>
-          <w:szCs w:val="24"/>
-        </w:rPr>
-      </w:pPr>
-      <w:r>
-        <w:rPr>
+        <w:spacing w:line="480" w:lineRule="auto"/>
+        <w:jc w:val="both"/>
+        <w:rPr>
+          <w:rFonts w:ascii="Times New Roman" w:hAnsi="Times New Roman" w:cs="Times New Roman"/>
+          <w:sz w:val="24"/>
+          <w:szCs w:val="24"/>
+        </w:rPr>
+      </w:pPr>
+      <w:r>
+        <w:rPr>
+          <w:rFonts w:ascii="Times New Roman" w:hAnsi="Times New Roman" w:cs="Times New Roman"/>
           <w:sz w:val="24"/>
           <w:szCs w:val="24"/>
         </w:rPr>
@@ -5500,13 +6663,17 @@
     </w:p>
     <w:p>
       <w:pPr>
-        <w:rPr>
-          <w:sz w:val="24"/>
-          <w:szCs w:val="24"/>
-        </w:rPr>
-      </w:pPr>
-      <w:r>
-        <w:rPr>
+        <w:spacing w:line="480" w:lineRule="auto"/>
+        <w:jc w:val="both"/>
+        <w:rPr>
+          <w:rFonts w:ascii="Times New Roman" w:hAnsi="Times New Roman" w:cs="Times New Roman"/>
+          <w:sz w:val="24"/>
+          <w:szCs w:val="24"/>
+        </w:rPr>
+      </w:pPr>
+      <w:r>
+        <w:rPr>
+          <w:rFonts w:ascii="Times New Roman" w:hAnsi="Times New Roman" w:cs="Times New Roman"/>
           <w:noProof/>
           <w:sz w:val="24"/>
           <w:szCs w:val="24"/>
@@ -5619,6 +6786,7 @@
       </w:r>
       <w:r>
         <w:rPr>
+          <w:rFonts w:ascii="Times New Roman" w:hAnsi="Times New Roman" w:cs="Times New Roman"/>
           <w:noProof/>
           <w:sz w:val="24"/>
           <w:szCs w:val="24"/>
@@ -5757,6 +6925,7 @@
       </w:r>
       <w:r>
         <w:rPr>
+          <w:rFonts w:ascii="Times New Roman" w:hAnsi="Times New Roman" w:cs="Times New Roman"/>
           <w:noProof/>
           <w:sz w:val="24"/>
           <w:szCs w:val="24"/>
@@ -5895,6 +7064,7 @@
       </w:r>
       <w:r>
         <w:rPr>
+          <w:rFonts w:ascii="Times New Roman" w:hAnsi="Times New Roman" w:cs="Times New Roman"/>
           <w:noProof/>
           <w:sz w:val="24"/>
           <w:szCs w:val="24"/>
@@ -6059,6 +7229,7 @@
       </w:r>
       <w:r>
         <w:rPr>
+          <w:rFonts w:ascii="Times New Roman" w:hAnsi="Times New Roman" w:cs="Times New Roman"/>
           <w:noProof/>
           <w:sz w:val="24"/>
           <w:szCs w:val="24"/>
@@ -6168,6 +7339,7 @@
       </w:r>
       <w:r>
         <w:rPr>
+          <w:rFonts w:ascii="Times New Roman" w:hAnsi="Times New Roman" w:cs="Times New Roman"/>
           <w:noProof/>
           <w:sz w:val="24"/>
           <w:szCs w:val="24"/>
@@ -6277,6 +7449,7 @@
       </w:r>
       <w:r>
         <w:rPr>
+          <w:rFonts w:ascii="Times New Roman" w:hAnsi="Times New Roman" w:cs="Times New Roman"/>
           <w:noProof/>
           <w:sz w:val="24"/>
           <w:szCs w:val="24"/>
@@ -6410,6 +7583,7 @@
       </w:r>
       <w:r>
         <w:rPr>
+          <w:rFonts w:ascii="Times New Roman" w:hAnsi="Times New Roman" w:cs="Times New Roman"/>
           <w:noProof/>
           <w:sz w:val="24"/>
           <w:szCs w:val="24"/>
@@ -6521,6 +7695,7 @@
       </w:r>
       <w:r>
         <w:rPr>
+          <w:rFonts w:ascii="Times New Roman" w:hAnsi="Times New Roman" w:cs="Times New Roman"/>
           <w:noProof/>
           <w:sz w:val="24"/>
           <w:szCs w:val="24"/>
@@ -6606,12 +7781,40 @@
       </w:r>
     </w:p>
     <w:p>
-      <w:r>
+      <w:pPr>
+        <w:spacing w:line="480" w:lineRule="auto"/>
+        <w:jc w:val="both"/>
+        <w:rPr>
+          <w:rFonts w:ascii="Times New Roman" w:hAnsi="Times New Roman" w:cs="Times New Roman"/>
+          <w:sz w:val="24"/>
+          <w:szCs w:val="24"/>
+        </w:rPr>
+      </w:pPr>
+      <w:r>
+        <w:rPr>
+          <w:rFonts w:ascii="Times New Roman" w:hAnsi="Times New Roman" w:cs="Times New Roman"/>
+          <w:sz w:val="24"/>
+          <w:szCs w:val="24"/>
+        </w:rPr>
         <w:t>Consulta Médica</w:t>
       </w:r>
     </w:p>
     <w:p>
-      <w:r>
+      <w:pPr>
+        <w:spacing w:line="480" w:lineRule="auto"/>
+        <w:jc w:val="both"/>
+        <w:rPr>
+          <w:rFonts w:ascii="Times New Roman" w:hAnsi="Times New Roman" w:cs="Times New Roman"/>
+          <w:sz w:val="24"/>
+          <w:szCs w:val="24"/>
+        </w:rPr>
+      </w:pPr>
+      <w:r>
+        <w:rPr>
+          <w:rFonts w:ascii="Times New Roman" w:hAnsi="Times New Roman" w:cs="Times New Roman"/>
+          <w:sz w:val="24"/>
+          <w:szCs w:val="24"/>
+        </w:rPr>
         <w:t>Entradas:</w:t>
       </w:r>
     </w:p>
@@ -6622,8 +7825,20 @@
           <w:ilvl w:val="0"/>
           <w:numId w:val="12"/>
         </w:numPr>
-      </w:pPr>
-      <w:r>
+        <w:spacing w:line="480" w:lineRule="auto"/>
+        <w:jc w:val="both"/>
+        <w:rPr>
+          <w:rFonts w:ascii="Times New Roman" w:hAnsi="Times New Roman" w:cs="Times New Roman"/>
+          <w:sz w:val="24"/>
+          <w:szCs w:val="24"/>
+        </w:rPr>
+      </w:pPr>
+      <w:r>
+        <w:rPr>
+          <w:rFonts w:ascii="Times New Roman" w:hAnsi="Times New Roman" w:cs="Times New Roman"/>
+          <w:sz w:val="24"/>
+          <w:szCs w:val="24"/>
+        </w:rPr>
         <w:t>Expediente del paciente: Se reciben los datos generales del paciente con sus antecedentes patológicos en el expediente.</w:t>
       </w:r>
     </w:p>
@@ -6634,8 +7849,20 @@
           <w:ilvl w:val="0"/>
           <w:numId w:val="12"/>
         </w:numPr>
-      </w:pPr>
-      <w:r>
+        <w:spacing w:line="480" w:lineRule="auto"/>
+        <w:jc w:val="both"/>
+        <w:rPr>
+          <w:rFonts w:ascii="Times New Roman" w:hAnsi="Times New Roman" w:cs="Times New Roman"/>
+          <w:sz w:val="24"/>
+          <w:szCs w:val="24"/>
+        </w:rPr>
+      </w:pPr>
+      <w:r>
+        <w:rPr>
+          <w:rFonts w:ascii="Times New Roman" w:hAnsi="Times New Roman" w:cs="Times New Roman"/>
+          <w:sz w:val="24"/>
+          <w:szCs w:val="24"/>
+        </w:rPr>
         <w:t>Síntomas del paciente: Se reciben de enfermería el informe de los signos vitales y estos declaran la condición actual de los síntomas del paciente.</w:t>
       </w:r>
     </w:p>
@@ -6646,13 +7873,40 @@
           <w:ilvl w:val="0"/>
           <w:numId w:val="12"/>
         </w:numPr>
-      </w:pPr>
-      <w:r>
+        <w:spacing w:line="480" w:lineRule="auto"/>
+        <w:jc w:val="both"/>
+        <w:rPr>
+          <w:rFonts w:ascii="Times New Roman" w:hAnsi="Times New Roman" w:cs="Times New Roman"/>
+          <w:sz w:val="24"/>
+          <w:szCs w:val="24"/>
+        </w:rPr>
+      </w:pPr>
+      <w:r>
+        <w:rPr>
+          <w:rFonts w:ascii="Times New Roman" w:hAnsi="Times New Roman" w:cs="Times New Roman"/>
+          <w:sz w:val="24"/>
+          <w:szCs w:val="24"/>
+        </w:rPr>
+        <w:lastRenderedPageBreak/>
         <w:t>Resultados de exámenes clínicos: Se reciben del paciente o de la recepción los resultados de los exámenes clínicos que anteriormente se le solicitaron al paciente.</w:t>
       </w:r>
     </w:p>
     <w:p>
-      <w:r>
+      <w:pPr>
+        <w:spacing w:line="480" w:lineRule="auto"/>
+        <w:jc w:val="both"/>
+        <w:rPr>
+          <w:rFonts w:ascii="Times New Roman" w:hAnsi="Times New Roman" w:cs="Times New Roman"/>
+          <w:sz w:val="24"/>
+          <w:szCs w:val="24"/>
+        </w:rPr>
+      </w:pPr>
+      <w:r>
+        <w:rPr>
+          <w:rFonts w:ascii="Times New Roman" w:hAnsi="Times New Roman" w:cs="Times New Roman"/>
+          <w:sz w:val="24"/>
+          <w:szCs w:val="24"/>
+        </w:rPr>
         <w:t>Procesos:</w:t>
       </w:r>
     </w:p>
@@ -6663,8 +7917,20 @@
           <w:ilvl w:val="0"/>
           <w:numId w:val="7"/>
         </w:numPr>
-      </w:pPr>
-      <w:r>
+        <w:spacing w:line="480" w:lineRule="auto"/>
+        <w:jc w:val="both"/>
+        <w:rPr>
+          <w:rFonts w:ascii="Times New Roman" w:hAnsi="Times New Roman" w:cs="Times New Roman"/>
+          <w:sz w:val="24"/>
+          <w:szCs w:val="24"/>
+        </w:rPr>
+      </w:pPr>
+      <w:r>
+        <w:rPr>
+          <w:rFonts w:ascii="Times New Roman" w:hAnsi="Times New Roman" w:cs="Times New Roman"/>
+          <w:sz w:val="24"/>
+          <w:szCs w:val="24"/>
+        </w:rPr>
         <w:t>Evaluación médica de paciente: El medico inicia la evaluación inicial del paciente de acuerdo a las patologías pasadas o a los síntomas que este presenta en la cita actual.</w:t>
       </w:r>
     </w:p>
@@ -6675,14 +7941,39 @@
           <w:ilvl w:val="0"/>
           <w:numId w:val="7"/>
         </w:numPr>
-      </w:pPr>
-      <w:r>
-        <w:lastRenderedPageBreak/>
+        <w:spacing w:line="480" w:lineRule="auto"/>
+        <w:jc w:val="both"/>
+        <w:rPr>
+          <w:rFonts w:ascii="Times New Roman" w:hAnsi="Times New Roman" w:cs="Times New Roman"/>
+          <w:sz w:val="24"/>
+          <w:szCs w:val="24"/>
+        </w:rPr>
+      </w:pPr>
+      <w:r>
+        <w:rPr>
+          <w:rFonts w:ascii="Times New Roman" w:hAnsi="Times New Roman" w:cs="Times New Roman"/>
+          <w:sz w:val="24"/>
+          <w:szCs w:val="24"/>
+        </w:rPr>
         <w:t>Diagnóstico del paciente: Después de la evolución inicial del médico este procede a determinar el diagnóstico del paciente.</w:t>
       </w:r>
     </w:p>
     <w:p>
-      <w:r>
+      <w:pPr>
+        <w:spacing w:line="480" w:lineRule="auto"/>
+        <w:jc w:val="both"/>
+        <w:rPr>
+          <w:rFonts w:ascii="Times New Roman" w:hAnsi="Times New Roman" w:cs="Times New Roman"/>
+          <w:sz w:val="24"/>
+          <w:szCs w:val="24"/>
+        </w:rPr>
+      </w:pPr>
+      <w:r>
+        <w:rPr>
+          <w:rFonts w:ascii="Times New Roman" w:hAnsi="Times New Roman" w:cs="Times New Roman"/>
+          <w:sz w:val="24"/>
+          <w:szCs w:val="24"/>
+        </w:rPr>
         <w:t>Salidas:</w:t>
       </w:r>
     </w:p>
@@ -6693,8 +7984,20 @@
           <w:ilvl w:val="0"/>
           <w:numId w:val="7"/>
         </w:numPr>
-      </w:pPr>
-      <w:r>
+        <w:spacing w:line="480" w:lineRule="auto"/>
+        <w:jc w:val="both"/>
+        <w:rPr>
+          <w:rFonts w:ascii="Times New Roman" w:hAnsi="Times New Roman" w:cs="Times New Roman"/>
+          <w:sz w:val="24"/>
+          <w:szCs w:val="24"/>
+        </w:rPr>
+      </w:pPr>
+      <w:r>
+        <w:rPr>
+          <w:rFonts w:ascii="Times New Roman" w:hAnsi="Times New Roman" w:cs="Times New Roman"/>
+          <w:sz w:val="24"/>
+          <w:szCs w:val="24"/>
+        </w:rPr>
         <w:t>Receta médica: Luego del diagnóstico el medico da la receta médica para que este la compre en la farmacia de su conveniencia</w:t>
       </w:r>
     </w:p>
@@ -6705,14 +8008,50 @@
           <w:ilvl w:val="0"/>
           <w:numId w:val="7"/>
         </w:numPr>
-      </w:pPr>
-      <w:r>
+        <w:spacing w:line="480" w:lineRule="auto"/>
+        <w:jc w:val="both"/>
+        <w:rPr>
+          <w:rFonts w:ascii="Times New Roman" w:hAnsi="Times New Roman" w:cs="Times New Roman"/>
+          <w:sz w:val="24"/>
+          <w:szCs w:val="24"/>
+        </w:rPr>
+      </w:pPr>
+      <w:r>
+        <w:rPr>
+          <w:rFonts w:ascii="Times New Roman" w:hAnsi="Times New Roman" w:cs="Times New Roman"/>
+          <w:sz w:val="24"/>
+          <w:szCs w:val="24"/>
+        </w:rPr>
         <w:t>Orden de exámenes clínicos: Luego del diagnóstico el medico puede solicitar la realización de exámenes clínicos al paciente para próximas citas.</w:t>
       </w:r>
     </w:p>
-    <w:p/>
-    <w:p>
-      <w:r>
+    <w:p>
+      <w:pPr>
+        <w:spacing w:line="480" w:lineRule="auto"/>
+        <w:jc w:val="both"/>
+        <w:rPr>
+          <w:rFonts w:ascii="Times New Roman" w:hAnsi="Times New Roman" w:cs="Times New Roman"/>
+          <w:sz w:val="24"/>
+          <w:szCs w:val="24"/>
+        </w:rPr>
+      </w:pPr>
+    </w:p>
+    <w:p>
+      <w:pPr>
+        <w:spacing w:line="480" w:lineRule="auto"/>
+        <w:jc w:val="both"/>
+        <w:rPr>
+          <w:rFonts w:ascii="Times New Roman" w:hAnsi="Times New Roman" w:cs="Times New Roman"/>
+          <w:sz w:val="24"/>
+          <w:szCs w:val="24"/>
+        </w:rPr>
+      </w:pPr>
+      <w:r>
+        <w:rPr>
+          <w:rFonts w:ascii="Times New Roman" w:hAnsi="Times New Roman" w:cs="Times New Roman"/>
+          <w:sz w:val="24"/>
+          <w:szCs w:val="24"/>
+        </w:rPr>
         <w:t xml:space="preserve">Medio Ambiente: </w:t>
       </w:r>
     </w:p>
@@ -6723,8 +8062,20 @@
           <w:ilvl w:val="0"/>
           <w:numId w:val="8"/>
         </w:numPr>
-      </w:pPr>
-      <w:r>
+        <w:spacing w:line="480" w:lineRule="auto"/>
+        <w:jc w:val="both"/>
+        <w:rPr>
+          <w:rFonts w:ascii="Times New Roman" w:hAnsi="Times New Roman" w:cs="Times New Roman"/>
+          <w:sz w:val="24"/>
+          <w:szCs w:val="24"/>
+        </w:rPr>
+      </w:pPr>
+      <w:r>
+        <w:rPr>
+          <w:rFonts w:ascii="Times New Roman" w:hAnsi="Times New Roman" w:cs="Times New Roman"/>
+          <w:sz w:val="24"/>
+          <w:szCs w:val="24"/>
+        </w:rPr>
         <w:t>Población general:  La cual puede llegar a solicitar los servicios de la institución.</w:t>
       </w:r>
     </w:p>
@@ -6735,13 +8086,39 @@
           <w:ilvl w:val="0"/>
           <w:numId w:val="8"/>
         </w:numPr>
-      </w:pPr>
-      <w:r>
+        <w:spacing w:line="480" w:lineRule="auto"/>
+        <w:jc w:val="both"/>
+        <w:rPr>
+          <w:rFonts w:ascii="Times New Roman" w:hAnsi="Times New Roman" w:cs="Times New Roman"/>
+          <w:sz w:val="24"/>
+          <w:szCs w:val="24"/>
+        </w:rPr>
+      </w:pPr>
+      <w:r>
+        <w:rPr>
+          <w:rFonts w:ascii="Times New Roman" w:hAnsi="Times New Roman" w:cs="Times New Roman"/>
+          <w:sz w:val="24"/>
+          <w:szCs w:val="24"/>
+        </w:rPr>
         <w:t>Ministerio de Salud: El cual rige y otorga potestad para realizar los procesos a los clientes.</w:t>
       </w:r>
     </w:p>
     <w:p>
-      <w:r>
+      <w:pPr>
+        <w:spacing w:line="480" w:lineRule="auto"/>
+        <w:jc w:val="both"/>
+        <w:rPr>
+          <w:rFonts w:ascii="Times New Roman" w:hAnsi="Times New Roman" w:cs="Times New Roman"/>
+          <w:sz w:val="24"/>
+          <w:szCs w:val="24"/>
+        </w:rPr>
+      </w:pPr>
+      <w:r>
+        <w:rPr>
+          <w:rFonts w:ascii="Times New Roman" w:hAnsi="Times New Roman" w:cs="Times New Roman"/>
+          <w:sz w:val="24"/>
+          <w:szCs w:val="24"/>
+        </w:rPr>
         <w:t>Fronteras:</w:t>
       </w:r>
     </w:p>
@@ -6752,20 +8129,36 @@
           <w:ilvl w:val="0"/>
           <w:numId w:val="9"/>
         </w:numPr>
-      </w:pPr>
-      <w:r>
+        <w:spacing w:line="480" w:lineRule="auto"/>
+        <w:jc w:val="both"/>
+        <w:rPr>
+          <w:rFonts w:ascii="Times New Roman" w:hAnsi="Times New Roman" w:cs="Times New Roman"/>
+          <w:sz w:val="24"/>
+          <w:szCs w:val="24"/>
+        </w:rPr>
+      </w:pPr>
+      <w:r>
+        <w:rPr>
+          <w:rFonts w:ascii="Times New Roman" w:hAnsi="Times New Roman" w:cs="Times New Roman"/>
+          <w:sz w:val="24"/>
+          <w:szCs w:val="24"/>
+        </w:rPr>
         <w:t>Laboratorio clínico: A este se le solicita la realización de exámenes.</w:t>
       </w:r>
     </w:p>
     <w:p>
       <w:pPr>
-        <w:rPr>
-          <w:sz w:val="24"/>
-          <w:szCs w:val="24"/>
-        </w:rPr>
-      </w:pPr>
-      <w:r>
-        <w:rPr>
+        <w:spacing w:line="480" w:lineRule="auto"/>
+        <w:jc w:val="both"/>
+        <w:rPr>
+          <w:rFonts w:ascii="Times New Roman" w:hAnsi="Times New Roman" w:cs="Times New Roman"/>
+          <w:sz w:val="24"/>
+          <w:szCs w:val="24"/>
+        </w:rPr>
+      </w:pPr>
+      <w:r>
+        <w:rPr>
+          <w:rFonts w:ascii="Times New Roman" w:hAnsi="Times New Roman" w:cs="Times New Roman"/>
           <w:sz w:val="24"/>
           <w:szCs w:val="24"/>
         </w:rPr>
@@ -6774,13 +8167,17 @@
     </w:p>
     <w:p>
       <w:pPr>
-        <w:rPr>
-          <w:sz w:val="24"/>
-          <w:szCs w:val="24"/>
-        </w:rPr>
-      </w:pPr>
-      <w:r>
-        <w:rPr>
+        <w:spacing w:line="480" w:lineRule="auto"/>
+        <w:jc w:val="both"/>
+        <w:rPr>
+          <w:rFonts w:ascii="Times New Roman" w:hAnsi="Times New Roman" w:cs="Times New Roman"/>
+          <w:sz w:val="24"/>
+          <w:szCs w:val="24"/>
+        </w:rPr>
+      </w:pPr>
+      <w:r>
+        <w:rPr>
+          <w:rFonts w:ascii="Times New Roman" w:hAnsi="Times New Roman" w:cs="Times New Roman"/>
           <w:noProof/>
           <w:sz w:val="24"/>
           <w:szCs w:val="24"/>
@@ -6846,8 +8243,6 @@
                             <w:r>
                               <w:t>ores, Recepción, Administración.</w:t>
                             </w:r>
-                            <w:bookmarkStart w:id="0" w:name="_GoBack"/>
-                            <w:bookmarkEnd w:id="0"/>
                           </w:p>
                           <w:p/>
                         </w:txbxContent>
@@ -6897,6 +8292,7 @@
       </w:r>
       <w:r>
         <w:rPr>
+          <w:rFonts w:ascii="Times New Roman" w:hAnsi="Times New Roman" w:cs="Times New Roman"/>
           <w:noProof/>
           <w:sz w:val="24"/>
           <w:szCs w:val="24"/>
@@ -7035,6 +8431,7 @@
       </w:r>
       <w:r>
         <w:rPr>
+          <w:rFonts w:ascii="Times New Roman" w:hAnsi="Times New Roman" w:cs="Times New Roman"/>
           <w:noProof/>
           <w:sz w:val="24"/>
           <w:szCs w:val="24"/>
@@ -7197,6 +8594,7 @@
       </w:r>
       <w:r>
         <w:rPr>
+          <w:rFonts w:ascii="Times New Roman" w:hAnsi="Times New Roman" w:cs="Times New Roman"/>
           <w:noProof/>
           <w:sz w:val="24"/>
           <w:szCs w:val="24"/>
@@ -7361,6 +8759,7 @@
       </w:r>
       <w:r>
         <w:rPr>
+          <w:rFonts w:ascii="Times New Roman" w:hAnsi="Times New Roman" w:cs="Times New Roman"/>
           <w:noProof/>
           <w:sz w:val="24"/>
           <w:szCs w:val="24"/>
@@ -7470,6 +8869,7 @@
       </w:r>
       <w:r>
         <w:rPr>
+          <w:rFonts w:ascii="Times New Roman" w:hAnsi="Times New Roman" w:cs="Times New Roman"/>
           <w:noProof/>
           <w:sz w:val="24"/>
           <w:szCs w:val="24"/>
@@ -7579,6 +8979,7 @@
       </w:r>
       <w:r>
         <w:rPr>
+          <w:rFonts w:ascii="Times New Roman" w:hAnsi="Times New Roman" w:cs="Times New Roman"/>
           <w:noProof/>
           <w:sz w:val="24"/>
           <w:szCs w:val="24"/>
@@ -7712,6 +9113,7 @@
       </w:r>
       <w:r>
         <w:rPr>
+          <w:rFonts w:ascii="Times New Roman" w:hAnsi="Times New Roman" w:cs="Times New Roman"/>
           <w:noProof/>
           <w:sz w:val="24"/>
           <w:szCs w:val="24"/>
@@ -7823,6 +9225,7 @@
       </w:r>
       <w:r>
         <w:rPr>
+          <w:rFonts w:ascii="Times New Roman" w:hAnsi="Times New Roman" w:cs="Times New Roman"/>
           <w:noProof/>
           <w:sz w:val="24"/>
           <w:szCs w:val="24"/>
@@ -7908,12 +9311,40 @@
       </w:r>
     </w:p>
     <w:p>
-      <w:r>
+      <w:pPr>
+        <w:spacing w:line="480" w:lineRule="auto"/>
+        <w:jc w:val="both"/>
+        <w:rPr>
+          <w:rFonts w:ascii="Times New Roman" w:hAnsi="Times New Roman" w:cs="Times New Roman"/>
+          <w:sz w:val="24"/>
+          <w:szCs w:val="24"/>
+        </w:rPr>
+      </w:pPr>
+      <w:r>
+        <w:rPr>
+          <w:rFonts w:ascii="Times New Roman" w:hAnsi="Times New Roman" w:cs="Times New Roman"/>
+          <w:sz w:val="24"/>
+          <w:szCs w:val="24"/>
+        </w:rPr>
         <w:t>Farmacia</w:t>
       </w:r>
     </w:p>
     <w:p>
-      <w:r>
+      <w:pPr>
+        <w:spacing w:line="480" w:lineRule="auto"/>
+        <w:jc w:val="both"/>
+        <w:rPr>
+          <w:rFonts w:ascii="Times New Roman" w:hAnsi="Times New Roman" w:cs="Times New Roman"/>
+          <w:sz w:val="24"/>
+          <w:szCs w:val="24"/>
+        </w:rPr>
+      </w:pPr>
+      <w:r>
+        <w:rPr>
+          <w:rFonts w:ascii="Times New Roman" w:hAnsi="Times New Roman" w:cs="Times New Roman"/>
+          <w:sz w:val="24"/>
+          <w:szCs w:val="24"/>
+        </w:rPr>
         <w:t xml:space="preserve">Entradas: </w:t>
       </w:r>
     </w:p>
@@ -7924,8 +9355,20 @@
           <w:ilvl w:val="0"/>
           <w:numId w:val="7"/>
         </w:numPr>
-      </w:pPr>
-      <w:r>
+        <w:spacing w:line="480" w:lineRule="auto"/>
+        <w:jc w:val="both"/>
+        <w:rPr>
+          <w:rFonts w:ascii="Times New Roman" w:hAnsi="Times New Roman" w:cs="Times New Roman"/>
+          <w:sz w:val="24"/>
+          <w:szCs w:val="24"/>
+        </w:rPr>
+      </w:pPr>
+      <w:r>
+        <w:rPr>
+          <w:rFonts w:ascii="Times New Roman" w:hAnsi="Times New Roman" w:cs="Times New Roman"/>
+          <w:sz w:val="24"/>
+          <w:szCs w:val="24"/>
+        </w:rPr>
         <w:t>Petición de medicamento: La población de San Vicente puede avocarse a la farmacia para la compra de medicamentos.</w:t>
       </w:r>
     </w:p>
@@ -7936,8 +9379,20 @@
           <w:ilvl w:val="0"/>
           <w:numId w:val="7"/>
         </w:numPr>
-      </w:pPr>
-      <w:r>
+        <w:spacing w:line="480" w:lineRule="auto"/>
+        <w:jc w:val="both"/>
+        <w:rPr>
+          <w:rFonts w:ascii="Times New Roman" w:hAnsi="Times New Roman" w:cs="Times New Roman"/>
+          <w:sz w:val="24"/>
+          <w:szCs w:val="24"/>
+        </w:rPr>
+      </w:pPr>
+      <w:r>
+        <w:rPr>
+          <w:rFonts w:ascii="Times New Roman" w:hAnsi="Times New Roman" w:cs="Times New Roman"/>
+          <w:sz w:val="24"/>
+          <w:szCs w:val="24"/>
+        </w:rPr>
         <w:t>Solicitud de requisiciones del hospital: Se reciben las requisiciones de recepción para que esta haga la gestión con los proveedores para suplir el botiquín.</w:t>
       </w:r>
     </w:p>
@@ -7948,13 +9403,40 @@
           <w:ilvl w:val="0"/>
           <w:numId w:val="7"/>
         </w:numPr>
-      </w:pPr>
-      <w:r>
+        <w:spacing w:line="480" w:lineRule="auto"/>
+        <w:jc w:val="both"/>
+        <w:rPr>
+          <w:rFonts w:ascii="Times New Roman" w:hAnsi="Times New Roman" w:cs="Times New Roman"/>
+          <w:sz w:val="24"/>
+          <w:szCs w:val="24"/>
+        </w:rPr>
+      </w:pPr>
+      <w:r>
+        <w:rPr>
+          <w:rFonts w:ascii="Times New Roman" w:hAnsi="Times New Roman" w:cs="Times New Roman"/>
+          <w:sz w:val="24"/>
+          <w:szCs w:val="24"/>
+        </w:rPr>
+        <w:lastRenderedPageBreak/>
         <w:t>Pago de medicamentos: El empleado de turno de la farmacia recibe el dinero de los clientes en concepto de pago de los productos solicitados.</w:t>
       </w:r>
     </w:p>
     <w:p>
-      <w:r>
+      <w:pPr>
+        <w:spacing w:line="480" w:lineRule="auto"/>
+        <w:jc w:val="both"/>
+        <w:rPr>
+          <w:rFonts w:ascii="Times New Roman" w:hAnsi="Times New Roman" w:cs="Times New Roman"/>
+          <w:sz w:val="24"/>
+          <w:szCs w:val="24"/>
+        </w:rPr>
+      </w:pPr>
+      <w:r>
+        <w:rPr>
+          <w:rFonts w:ascii="Times New Roman" w:hAnsi="Times New Roman" w:cs="Times New Roman"/>
+          <w:sz w:val="24"/>
+          <w:szCs w:val="24"/>
+        </w:rPr>
         <w:t>Procesos:</w:t>
       </w:r>
     </w:p>
@@ -7965,9 +9447,20 @@
           <w:ilvl w:val="0"/>
           <w:numId w:val="7"/>
         </w:numPr>
-      </w:pPr>
-      <w:r>
-        <w:lastRenderedPageBreak/>
+        <w:spacing w:line="480" w:lineRule="auto"/>
+        <w:jc w:val="both"/>
+        <w:rPr>
+          <w:rFonts w:ascii="Times New Roman" w:hAnsi="Times New Roman" w:cs="Times New Roman"/>
+          <w:sz w:val="24"/>
+          <w:szCs w:val="24"/>
+        </w:rPr>
+      </w:pPr>
+      <w:r>
+        <w:rPr>
+          <w:rFonts w:ascii="Times New Roman" w:hAnsi="Times New Roman" w:cs="Times New Roman"/>
+          <w:sz w:val="24"/>
+          <w:szCs w:val="24"/>
+        </w:rPr>
         <w:t>Inventariar medicamentos: El empleado de turno de la farmacia se encarga de inventariar los medicamentos, y revisando los que están por caducar o inexistencias estos se revisan a través del software Mónica 8.</w:t>
       </w:r>
     </w:p>
@@ -7978,13 +9471,39 @@
           <w:ilvl w:val="0"/>
           <w:numId w:val="7"/>
         </w:numPr>
-      </w:pPr>
-      <w:r>
+        <w:spacing w:line="480" w:lineRule="auto"/>
+        <w:jc w:val="both"/>
+        <w:rPr>
+          <w:rFonts w:ascii="Times New Roman" w:hAnsi="Times New Roman" w:cs="Times New Roman"/>
+          <w:sz w:val="24"/>
+          <w:szCs w:val="24"/>
+        </w:rPr>
+      </w:pPr>
+      <w:r>
+        <w:rPr>
+          <w:rFonts w:ascii="Times New Roman" w:hAnsi="Times New Roman" w:cs="Times New Roman"/>
+          <w:sz w:val="24"/>
+          <w:szCs w:val="24"/>
+        </w:rPr>
         <w:t>Facturación y cobro de medicamentos: a través de Mónica 8 se realiza la venta de medicamentos y este genera la factura, se realiza el respectivo cobro al cliente.</w:t>
       </w:r>
     </w:p>
     <w:p>
-      <w:r>
+      <w:pPr>
+        <w:spacing w:line="480" w:lineRule="auto"/>
+        <w:jc w:val="both"/>
+        <w:rPr>
+          <w:rFonts w:ascii="Times New Roman" w:hAnsi="Times New Roman" w:cs="Times New Roman"/>
+          <w:sz w:val="24"/>
+          <w:szCs w:val="24"/>
+        </w:rPr>
+      </w:pPr>
+      <w:r>
+        <w:rPr>
+          <w:rFonts w:ascii="Times New Roman" w:hAnsi="Times New Roman" w:cs="Times New Roman"/>
+          <w:sz w:val="24"/>
+          <w:szCs w:val="24"/>
+        </w:rPr>
         <w:t>Salidas:</w:t>
       </w:r>
     </w:p>
@@ -7995,8 +9514,20 @@
           <w:ilvl w:val="0"/>
           <w:numId w:val="7"/>
         </w:numPr>
-      </w:pPr>
-      <w:r>
+        <w:spacing w:line="480" w:lineRule="auto"/>
+        <w:jc w:val="both"/>
+        <w:rPr>
+          <w:rFonts w:ascii="Times New Roman" w:hAnsi="Times New Roman" w:cs="Times New Roman"/>
+          <w:sz w:val="24"/>
+          <w:szCs w:val="24"/>
+        </w:rPr>
+      </w:pPr>
+      <w:r>
+        <w:rPr>
+          <w:rFonts w:ascii="Times New Roman" w:hAnsi="Times New Roman" w:cs="Times New Roman"/>
+          <w:sz w:val="24"/>
+          <w:szCs w:val="24"/>
+        </w:rPr>
         <w:t>Reporte diario de ingresos: Al finalizar la jornada de la farmacia se realiza un informe de los ingresos recibidos por medicamentos vendidos.</w:t>
       </w:r>
     </w:p>
@@ -8007,15 +9538,21 @@
           <w:ilvl w:val="0"/>
           <w:numId w:val="7"/>
         </w:numPr>
-      </w:pPr>
-      <w:r>
-        <w:t>Reporte diario de egresos:</w:t>
-      </w:r>
-      <w:r>
-        <w:t xml:space="preserve"> </w:t>
-      </w:r>
-      <w:r>
-        <w:t xml:space="preserve">Al finalizar la jornada de la farmacia se realiza un informe de egresos por pedidos a proveedores de la institución. </w:t>
+        <w:spacing w:line="480" w:lineRule="auto"/>
+        <w:jc w:val="both"/>
+        <w:rPr>
+          <w:rFonts w:ascii="Times New Roman" w:hAnsi="Times New Roman" w:cs="Times New Roman"/>
+          <w:sz w:val="24"/>
+          <w:szCs w:val="24"/>
+        </w:rPr>
+      </w:pPr>
+      <w:r>
+        <w:rPr>
+          <w:rFonts w:ascii="Times New Roman" w:hAnsi="Times New Roman" w:cs="Times New Roman"/>
+          <w:sz w:val="24"/>
+          <w:szCs w:val="24"/>
+        </w:rPr>
+        <w:t xml:space="preserve">Reporte diario de egresos: Al finalizar la jornada de la farmacia se realiza un informe de egresos por pedidos a proveedores de la institución. </w:t>
       </w:r>
     </w:p>
     <w:p>
@@ -8025,14 +9562,50 @@
           <w:ilvl w:val="0"/>
           <w:numId w:val="7"/>
         </w:numPr>
-      </w:pPr>
-      <w:r>
+        <w:spacing w:line="480" w:lineRule="auto"/>
+        <w:jc w:val="both"/>
+        <w:rPr>
+          <w:rFonts w:ascii="Times New Roman" w:hAnsi="Times New Roman" w:cs="Times New Roman"/>
+          <w:sz w:val="24"/>
+          <w:szCs w:val="24"/>
+        </w:rPr>
+      </w:pPr>
+      <w:r>
+        <w:rPr>
+          <w:rFonts w:ascii="Times New Roman" w:hAnsi="Times New Roman" w:cs="Times New Roman"/>
+          <w:sz w:val="24"/>
+          <w:szCs w:val="24"/>
+        </w:rPr>
         <w:t>Factura de venta: Se guarda la copia de la factura para realizar la debida contabilidad.</w:t>
       </w:r>
     </w:p>
-    <w:p/>
-    <w:p>
-      <w:r>
+    <w:p>
+      <w:pPr>
+        <w:spacing w:line="480" w:lineRule="auto"/>
+        <w:jc w:val="both"/>
+        <w:rPr>
+          <w:rFonts w:ascii="Times New Roman" w:hAnsi="Times New Roman" w:cs="Times New Roman"/>
+          <w:sz w:val="24"/>
+          <w:szCs w:val="24"/>
+        </w:rPr>
+      </w:pPr>
+    </w:p>
+    <w:p>
+      <w:pPr>
+        <w:spacing w:line="480" w:lineRule="auto"/>
+        <w:jc w:val="both"/>
+        <w:rPr>
+          <w:rFonts w:ascii="Times New Roman" w:hAnsi="Times New Roman" w:cs="Times New Roman"/>
+          <w:sz w:val="24"/>
+          <w:szCs w:val="24"/>
+        </w:rPr>
+      </w:pPr>
+      <w:r>
+        <w:rPr>
+          <w:rFonts w:ascii="Times New Roman" w:hAnsi="Times New Roman" w:cs="Times New Roman"/>
+          <w:sz w:val="24"/>
+          <w:szCs w:val="24"/>
+        </w:rPr>
         <w:t xml:space="preserve">Medio ambiente: </w:t>
       </w:r>
     </w:p>
@@ -8043,15 +9616,21 @@
           <w:ilvl w:val="0"/>
           <w:numId w:val="13"/>
         </w:numPr>
-      </w:pPr>
-      <w:r>
-        <w:t>Ministerio de Salud:</w:t>
-      </w:r>
-      <w:r>
-        <w:t xml:space="preserve"> </w:t>
-      </w:r>
-      <w:r>
-        <w:t>El cual rige y otorga potestad para realizar los procesos.</w:t>
+        <w:spacing w:line="480" w:lineRule="auto"/>
+        <w:jc w:val="both"/>
+        <w:rPr>
+          <w:rFonts w:ascii="Times New Roman" w:hAnsi="Times New Roman" w:cs="Times New Roman"/>
+          <w:sz w:val="24"/>
+          <w:szCs w:val="24"/>
+        </w:rPr>
+      </w:pPr>
+      <w:r>
+        <w:rPr>
+          <w:rFonts w:ascii="Times New Roman" w:hAnsi="Times New Roman" w:cs="Times New Roman"/>
+          <w:sz w:val="24"/>
+          <w:szCs w:val="24"/>
+        </w:rPr>
+        <w:t>Ministerio de Salud: El cual rige y otorga potestad para realizar los procesos.</w:t>
       </w:r>
     </w:p>
     <w:p>
@@ -8061,13 +9640,39 @@
           <w:ilvl w:val="0"/>
           <w:numId w:val="13"/>
         </w:numPr>
-      </w:pPr>
-      <w:r>
+        <w:spacing w:line="480" w:lineRule="auto"/>
+        <w:jc w:val="both"/>
+        <w:rPr>
+          <w:rFonts w:ascii="Times New Roman" w:hAnsi="Times New Roman" w:cs="Times New Roman"/>
+          <w:sz w:val="24"/>
+          <w:szCs w:val="24"/>
+        </w:rPr>
+      </w:pPr>
+      <w:r>
+        <w:rPr>
+          <w:rFonts w:ascii="Times New Roman" w:hAnsi="Times New Roman" w:cs="Times New Roman"/>
+          <w:sz w:val="24"/>
+          <w:szCs w:val="24"/>
+        </w:rPr>
         <w:t>Dirección Nacional de Medicamentos: La cual vigila que los medicamentos sean válidos para la venta en la farmacia.</w:t>
       </w:r>
     </w:p>
     <w:p>
-      <w:r>
+      <w:pPr>
+        <w:spacing w:line="480" w:lineRule="auto"/>
+        <w:jc w:val="both"/>
+        <w:rPr>
+          <w:rFonts w:ascii="Times New Roman" w:hAnsi="Times New Roman" w:cs="Times New Roman"/>
+          <w:sz w:val="24"/>
+          <w:szCs w:val="24"/>
+        </w:rPr>
+      </w:pPr>
+      <w:r>
+        <w:rPr>
+          <w:rFonts w:ascii="Times New Roman" w:hAnsi="Times New Roman" w:cs="Times New Roman"/>
+          <w:sz w:val="24"/>
+          <w:szCs w:val="24"/>
+        </w:rPr>
         <w:t xml:space="preserve">Fronteras: </w:t>
       </w:r>
     </w:p>
@@ -8078,8 +9683,20 @@
           <w:ilvl w:val="0"/>
           <w:numId w:val="14"/>
         </w:numPr>
-      </w:pPr>
-      <w:r>
+        <w:spacing w:line="480" w:lineRule="auto"/>
+        <w:jc w:val="both"/>
+        <w:rPr>
+          <w:rFonts w:ascii="Times New Roman" w:hAnsi="Times New Roman" w:cs="Times New Roman"/>
+          <w:sz w:val="24"/>
+          <w:szCs w:val="24"/>
+        </w:rPr>
+      </w:pPr>
+      <w:r>
+        <w:rPr>
+          <w:rFonts w:ascii="Times New Roman" w:hAnsi="Times New Roman" w:cs="Times New Roman"/>
+          <w:sz w:val="24"/>
+          <w:szCs w:val="24"/>
+        </w:rPr>
         <w:t xml:space="preserve">Doctores: Estos recetan los medicamentos a los pacientes. </w:t>
       </w:r>
     </w:p>
@@ -8090,8 +9707,21 @@
           <w:ilvl w:val="0"/>
           <w:numId w:val="14"/>
         </w:numPr>
-      </w:pPr>
-      <w:r>
+        <w:spacing w:line="480" w:lineRule="auto"/>
+        <w:jc w:val="both"/>
+        <w:rPr>
+          <w:rFonts w:ascii="Times New Roman" w:hAnsi="Times New Roman" w:cs="Times New Roman"/>
+          <w:sz w:val="24"/>
+          <w:szCs w:val="24"/>
+        </w:rPr>
+      </w:pPr>
+      <w:r>
+        <w:rPr>
+          <w:rFonts w:ascii="Times New Roman" w:hAnsi="Times New Roman" w:cs="Times New Roman"/>
+          <w:sz w:val="24"/>
+          <w:szCs w:val="24"/>
+        </w:rPr>
+        <w:lastRenderedPageBreak/>
         <w:t>Recepción: Estos solicitan y hacen requisiciones de medicamentos a la farmacia.</w:t>
       </w:r>
     </w:p>
@@ -8102,47 +9732,84 @@
           <w:ilvl w:val="0"/>
           <w:numId w:val="14"/>
         </w:numPr>
-      </w:pPr>
-      <w:r>
+        <w:spacing w:line="480" w:lineRule="auto"/>
+        <w:jc w:val="both"/>
+        <w:rPr>
+          <w:rFonts w:ascii="Times New Roman" w:hAnsi="Times New Roman" w:cs="Times New Roman"/>
+          <w:sz w:val="24"/>
+          <w:szCs w:val="24"/>
+        </w:rPr>
+      </w:pPr>
+      <w:r>
+        <w:rPr>
+          <w:rFonts w:ascii="Times New Roman" w:hAnsi="Times New Roman" w:cs="Times New Roman"/>
+          <w:sz w:val="24"/>
+          <w:szCs w:val="24"/>
+        </w:rPr>
         <w:t>Administración: la cual necesita de los ingresos y egresos de la farmacia para la contabilidad.</w:t>
       </w:r>
     </w:p>
-    <w:p/>
-    <w:p>
-      <w:pPr>
-        <w:rPr>
-          <w:sz w:val="24"/>
-          <w:szCs w:val="24"/>
-        </w:rPr>
-      </w:pPr>
-    </w:p>
-    <w:p>
-      <w:pPr>
-        <w:rPr>
-          <w:sz w:val="24"/>
-          <w:szCs w:val="24"/>
-        </w:rPr>
-      </w:pPr>
-    </w:p>
-    <w:p>
-      <w:pPr>
-        <w:rPr>
-          <w:sz w:val="24"/>
-          <w:szCs w:val="24"/>
-        </w:rPr>
-      </w:pPr>
-    </w:p>
-    <w:p>
-      <w:pPr>
-        <w:rPr>
-          <w:sz w:val="24"/>
-          <w:szCs w:val="24"/>
-        </w:rPr>
-      </w:pPr>
-    </w:p>
-    <w:p>
-      <w:pPr>
-        <w:rPr>
+    <w:p>
+      <w:pPr>
+        <w:spacing w:line="480" w:lineRule="auto"/>
+        <w:jc w:val="both"/>
+        <w:rPr>
+          <w:rFonts w:ascii="Times New Roman" w:hAnsi="Times New Roman" w:cs="Times New Roman"/>
+          <w:sz w:val="24"/>
+          <w:szCs w:val="24"/>
+        </w:rPr>
+      </w:pPr>
+    </w:p>
+    <w:p>
+      <w:pPr>
+        <w:spacing w:line="480" w:lineRule="auto"/>
+        <w:jc w:val="both"/>
+        <w:rPr>
+          <w:rFonts w:ascii="Times New Roman" w:hAnsi="Times New Roman" w:cs="Times New Roman"/>
+          <w:sz w:val="24"/>
+          <w:szCs w:val="24"/>
+        </w:rPr>
+      </w:pPr>
+    </w:p>
+    <w:p>
+      <w:pPr>
+        <w:spacing w:line="480" w:lineRule="auto"/>
+        <w:jc w:val="both"/>
+        <w:rPr>
+          <w:rFonts w:ascii="Times New Roman" w:hAnsi="Times New Roman" w:cs="Times New Roman"/>
+          <w:sz w:val="24"/>
+          <w:szCs w:val="24"/>
+        </w:rPr>
+      </w:pPr>
+    </w:p>
+    <w:p>
+      <w:pPr>
+        <w:spacing w:line="480" w:lineRule="auto"/>
+        <w:jc w:val="both"/>
+        <w:rPr>
+          <w:rFonts w:ascii="Times New Roman" w:hAnsi="Times New Roman" w:cs="Times New Roman"/>
+          <w:sz w:val="24"/>
+          <w:szCs w:val="24"/>
+        </w:rPr>
+      </w:pPr>
+    </w:p>
+    <w:p>
+      <w:pPr>
+        <w:spacing w:line="480" w:lineRule="auto"/>
+        <w:jc w:val="both"/>
+        <w:rPr>
+          <w:rFonts w:ascii="Times New Roman" w:hAnsi="Times New Roman" w:cs="Times New Roman"/>
+          <w:sz w:val="24"/>
+          <w:szCs w:val="24"/>
+        </w:rPr>
+      </w:pPr>
+    </w:p>
+    <w:p>
+      <w:pPr>
+        <w:spacing w:line="480" w:lineRule="auto"/>
+        <w:jc w:val="both"/>
+        <w:rPr>
+          <w:rFonts w:ascii="Times New Roman" w:hAnsi="Times New Roman" w:cs="Times New Roman"/>
           <w:sz w:val="24"/>
           <w:szCs w:val="24"/>
         </w:rPr>

</xml_diff>